<commit_message>
19/07/2017 - Review 2
08:28pm
Vũ + Toàn + Khoa
</commit_message>
<xml_diff>
--- a/Review 2 Completed v1.docx
+++ b/Review 2 Completed v1.docx
@@ -3246,6 +3246,7 @@
         <w:ind w:left="360"/>
         <w:rPr>
           <w:rFonts w:cs="Tahoma"/>
+          <w:lang w:val="en-US"/>
         </w:rPr>
       </w:pPr>
       <w:bookmarkStart w:id="1" w:name="_Introduction_1"/>
@@ -3260,6 +3261,152 @@
         <w:t>Data Flow Diagrams</w:t>
       </w:r>
       <w:bookmarkEnd w:id="2"/>
+    </w:p>
+    <w:p>
+      <w:pPr>
+        <w:rPr>
+          <w:lang w:eastAsia="x-none"/>
+        </w:rPr>
+      </w:pPr>
+    </w:p>
+    <w:p>
+      <w:pPr>
+        <w:ind w:left="360"/>
+        <w:rPr>
+          <w:lang w:eastAsia="x-none"/>
+        </w:rPr>
+      </w:pPr>
+      <w:r>
+        <w:rPr>
+          <w:noProof/>
+        </w:rPr>
+        <w:drawing>
+          <wp:inline distT="0" distB="0" distL="0" distR="0">
+            <wp:extent cx="5943600" cy="3306796"/>
+            <wp:effectExtent l="0" t="0" r="0" b="8255"/>
+            <wp:docPr id="17" name="Picture 17" descr="D:\tmpProject\data_flow_01.png"/>
+            <wp:cNvGraphicFramePr>
+              <a:graphicFrameLocks xmlns:a="http://schemas.openxmlformats.org/drawingml/2006/main" noChangeAspect="1"/>
+            </wp:cNvGraphicFramePr>
+            <a:graphic xmlns:a="http://schemas.openxmlformats.org/drawingml/2006/main">
+              <a:graphicData uri="http://schemas.openxmlformats.org/drawingml/2006/picture">
+                <pic:pic xmlns:pic="http://schemas.openxmlformats.org/drawingml/2006/picture">
+                  <pic:nvPicPr>
+                    <pic:cNvPr id="0" name="Picture 2" descr="D:\tmpProject\data_flow_01.png"/>
+                    <pic:cNvPicPr>
+                      <a:picLocks noChangeAspect="1" noChangeArrowheads="1"/>
+                    </pic:cNvPicPr>
+                  </pic:nvPicPr>
+                  <pic:blipFill>
+                    <a:blip r:embed="rId9">
+                      <a:extLst>
+                        <a:ext uri="{28A0092B-C50C-407E-A947-70E740481C1C}">
+                          <a14:useLocalDpi xmlns:a14="http://schemas.microsoft.com/office/drawing/2010/main" val="0"/>
+                        </a:ext>
+                      </a:extLst>
+                    </a:blip>
+                    <a:srcRect/>
+                    <a:stretch>
+                      <a:fillRect/>
+                    </a:stretch>
+                  </pic:blipFill>
+                  <pic:spPr bwMode="auto">
+                    <a:xfrm>
+                      <a:off x="0" y="0"/>
+                      <a:ext cx="5943600" cy="3306796"/>
+                    </a:xfrm>
+                    <a:prstGeom prst="rect">
+                      <a:avLst/>
+                    </a:prstGeom>
+                    <a:noFill/>
+                    <a:ln>
+                      <a:noFill/>
+                    </a:ln>
+                  </pic:spPr>
+                </pic:pic>
+              </a:graphicData>
+            </a:graphic>
+          </wp:inline>
+        </w:drawing>
+      </w:r>
+    </w:p>
+    <w:p>
+      <w:pPr>
+        <w:ind w:left="360"/>
+        <w:rPr>
+          <w:lang w:eastAsia="x-none"/>
+        </w:rPr>
+      </w:pPr>
+    </w:p>
+    <w:p>
+      <w:pPr>
+        <w:ind w:left="360"/>
+        <w:rPr>
+          <w:lang w:eastAsia="x-none"/>
+        </w:rPr>
+      </w:pPr>
+    </w:p>
+    <w:p>
+      <w:pPr>
+        <w:ind w:left="360"/>
+        <w:rPr>
+          <w:lang w:eastAsia="x-none"/>
+        </w:rPr>
+      </w:pPr>
+      <w:r>
+        <w:rPr>
+          <w:noProof/>
+        </w:rPr>
+        <w:lastRenderedPageBreak/>
+        <w:drawing>
+          <wp:inline distT="0" distB="0" distL="0" distR="0">
+            <wp:extent cx="5676900" cy="5106035"/>
+            <wp:effectExtent l="0" t="0" r="0" b="0"/>
+            <wp:docPr id="18" name="Picture 18" descr="D:\tmpProject\dataFlow02.png"/>
+            <wp:cNvGraphicFramePr>
+              <a:graphicFrameLocks xmlns:a="http://schemas.openxmlformats.org/drawingml/2006/main" noChangeAspect="1"/>
+            </wp:cNvGraphicFramePr>
+            <a:graphic xmlns:a="http://schemas.openxmlformats.org/drawingml/2006/main">
+              <a:graphicData uri="http://schemas.openxmlformats.org/drawingml/2006/picture">
+                <pic:pic xmlns:pic="http://schemas.openxmlformats.org/drawingml/2006/picture">
+                  <pic:nvPicPr>
+                    <pic:cNvPr id="0" name="Picture 3" descr="D:\tmpProject\dataFlow02.png"/>
+                    <pic:cNvPicPr>
+                      <a:picLocks noChangeAspect="1" noChangeArrowheads="1"/>
+                    </pic:cNvPicPr>
+                  </pic:nvPicPr>
+                  <pic:blipFill>
+                    <a:blip r:embed="rId10">
+                      <a:extLst>
+                        <a:ext uri="{28A0092B-C50C-407E-A947-70E740481C1C}">
+                          <a14:useLocalDpi xmlns:a14="http://schemas.microsoft.com/office/drawing/2010/main" val="0"/>
+                        </a:ext>
+                      </a:extLst>
+                    </a:blip>
+                    <a:srcRect/>
+                    <a:stretch>
+                      <a:fillRect/>
+                    </a:stretch>
+                  </pic:blipFill>
+                  <pic:spPr bwMode="auto">
+                    <a:xfrm>
+                      <a:off x="0" y="0"/>
+                      <a:ext cx="5676900" cy="5106035"/>
+                    </a:xfrm>
+                    <a:prstGeom prst="rect">
+                      <a:avLst/>
+                    </a:prstGeom>
+                    <a:noFill/>
+                    <a:ln>
+                      <a:noFill/>
+                    </a:ln>
+                  </pic:spPr>
+                </pic:pic>
+              </a:graphicData>
+            </a:graphic>
+          </wp:inline>
+        </w:drawing>
+      </w:r>
     </w:p>
     <w:p>
       <w:pPr>
@@ -3290,6 +3437,7 @@
     </w:p>
     <w:p>
       <w:pPr>
+        <w:ind w:left="360"/>
         <w:rPr>
           <w:lang w:eastAsia="x-none"/>
         </w:rPr>
@@ -3357,6 +3505,7 @@
           <w:rFonts w:cs="Tahoma"/>
           <w:noProof/>
         </w:rPr>
+        <w:lastRenderedPageBreak/>
         <w:drawing>
           <wp:inline distT="0" distB="0" distL="0" distR="0">
             <wp:extent cx="5943600" cy="3011170"/>
@@ -3373,7 +3522,7 @@
                     <pic:cNvPicPr/>
                   </pic:nvPicPr>
                   <pic:blipFill>
-                    <a:blip r:embed="rId9">
+                    <a:blip r:embed="rId11">
                       <a:extLst>
                         <a:ext uri="{28A0092B-C50C-407E-A947-70E740481C1C}">
                           <a14:useLocalDpi xmlns:a14="http://schemas.microsoft.com/office/drawing/2010/main" val="0"/>
@@ -3444,7 +3593,7 @@
                     <pic:cNvPicPr/>
                   </pic:nvPicPr>
                   <pic:blipFill>
-                    <a:blip r:embed="rId10" cstate="print">
+                    <a:blip r:embed="rId12" cstate="print">
                       <a:extLst>
                         <a:ext uri="{28A0092B-C50C-407E-A947-70E740481C1C}">
                           <a14:useLocalDpi xmlns:a14="http://schemas.microsoft.com/office/drawing/2010/main" val="0"/>
@@ -3516,7 +3665,7 @@
                     <pic:cNvPicPr/>
                   </pic:nvPicPr>
                   <pic:blipFill>
-                    <a:blip r:embed="rId11">
+                    <a:blip r:embed="rId13">
                       <a:extLst>
                         <a:ext uri="{28A0092B-C50C-407E-A947-70E740481C1C}">
                           <a14:useLocalDpi xmlns:a14="http://schemas.microsoft.com/office/drawing/2010/main" val="0"/>
@@ -3585,7 +3734,7 @@
                     <pic:cNvPicPr/>
                   </pic:nvPicPr>
                   <pic:blipFill>
-                    <a:blip r:embed="rId12">
+                    <a:blip r:embed="rId14">
                       <a:extLst>
                         <a:ext uri="{28A0092B-C50C-407E-A947-70E740481C1C}">
                           <a14:useLocalDpi xmlns:a14="http://schemas.microsoft.com/office/drawing/2010/main" val="0"/>
@@ -3655,7 +3804,7 @@
                     <pic:cNvPicPr/>
                   </pic:nvPicPr>
                   <pic:blipFill>
-                    <a:blip r:embed="rId13">
+                    <a:blip r:embed="rId15">
                       <a:extLst>
                         <a:ext uri="{28A0092B-C50C-407E-A947-70E740481C1C}">
                           <a14:useLocalDpi xmlns:a14="http://schemas.microsoft.com/office/drawing/2010/main" val="0"/>
@@ -3684,6 +3833,779 @@
     </w:p>
     <w:p>
       <w:pPr>
+        <w:jc w:val="both"/>
+        <w:rPr>
+          <w:rFonts w:cs="Tahoma"/>
+        </w:rPr>
+      </w:pPr>
+    </w:p>
+    <w:p>
+      <w:pPr>
+        <w:pStyle w:val="ListParagraph"/>
+        <w:jc w:val="both"/>
+        <w:rPr>
+          <w:rFonts w:cs="Tahoma"/>
+        </w:rPr>
+      </w:pPr>
+      <w:r>
+        <w:rPr>
+          <w:rFonts w:cs="Tahoma"/>
+        </w:rPr>
+        <w:t>*Add Tour or Car into Cart</w:t>
+      </w:r>
+    </w:p>
+    <w:p>
+      <w:pPr>
+        <w:pStyle w:val="ListParagraph"/>
+        <w:jc w:val="both"/>
+        <w:rPr>
+          <w:rFonts w:cs="Tahoma"/>
+        </w:rPr>
+      </w:pPr>
+      <w:r>
+        <w:rPr>
+          <w:rFonts w:cs="Tahoma"/>
+          <w:noProof/>
+        </w:rPr>
+        <w:drawing>
+          <wp:inline distT="0" distB="0" distL="0" distR="0">
+            <wp:extent cx="5943600" cy="2931696"/>
+            <wp:effectExtent l="0" t="0" r="0" b="2540"/>
+            <wp:docPr id="19" name="Picture 19" descr="D:\tmpProject\book_cart.png"/>
+            <wp:cNvGraphicFramePr>
+              <a:graphicFrameLocks xmlns:a="http://schemas.openxmlformats.org/drawingml/2006/main" noChangeAspect="1"/>
+            </wp:cNvGraphicFramePr>
+            <a:graphic xmlns:a="http://schemas.openxmlformats.org/drawingml/2006/main">
+              <a:graphicData uri="http://schemas.openxmlformats.org/drawingml/2006/picture">
+                <pic:pic xmlns:pic="http://schemas.openxmlformats.org/drawingml/2006/picture">
+                  <pic:nvPicPr>
+                    <pic:cNvPr id="0" name="Picture 4" descr="D:\tmpProject\book_cart.png"/>
+                    <pic:cNvPicPr>
+                      <a:picLocks noChangeAspect="1" noChangeArrowheads="1"/>
+                    </pic:cNvPicPr>
+                  </pic:nvPicPr>
+                  <pic:blipFill>
+                    <a:blip r:embed="rId16">
+                      <a:extLst>
+                        <a:ext uri="{28A0092B-C50C-407E-A947-70E740481C1C}">
+                          <a14:useLocalDpi xmlns:a14="http://schemas.microsoft.com/office/drawing/2010/main" val="0"/>
+                        </a:ext>
+                      </a:extLst>
+                    </a:blip>
+                    <a:srcRect/>
+                    <a:stretch>
+                      <a:fillRect/>
+                    </a:stretch>
+                  </pic:blipFill>
+                  <pic:spPr bwMode="auto">
+                    <a:xfrm>
+                      <a:off x="0" y="0"/>
+                      <a:ext cx="5943600" cy="2931696"/>
+                    </a:xfrm>
+                    <a:prstGeom prst="rect">
+                      <a:avLst/>
+                    </a:prstGeom>
+                    <a:noFill/>
+                    <a:ln>
+                      <a:noFill/>
+                    </a:ln>
+                  </pic:spPr>
+                </pic:pic>
+              </a:graphicData>
+            </a:graphic>
+          </wp:inline>
+        </w:drawing>
+      </w:r>
+    </w:p>
+    <w:p>
+      <w:pPr>
+        <w:pStyle w:val="ListParagraph"/>
+        <w:jc w:val="both"/>
+        <w:rPr>
+          <w:rFonts w:cs="Tahoma"/>
+        </w:rPr>
+      </w:pPr>
+      <w:r>
+        <w:rPr>
+          <w:rFonts w:cs="Tahoma"/>
+        </w:rPr>
+        <w:t>*Search Tour</w:t>
+      </w:r>
+    </w:p>
+    <w:p>
+      <w:pPr>
+        <w:pStyle w:val="ListParagraph"/>
+        <w:jc w:val="both"/>
+        <w:rPr>
+          <w:rFonts w:cs="Tahoma"/>
+        </w:rPr>
+      </w:pPr>
+    </w:p>
+    <w:p>
+      <w:pPr>
+        <w:pStyle w:val="ListParagraph"/>
+        <w:jc w:val="both"/>
+        <w:rPr>
+          <w:rFonts w:cs="Tahoma"/>
+        </w:rPr>
+      </w:pPr>
+      <w:r>
+        <w:rPr>
+          <w:rFonts w:cs="Tahoma"/>
+          <w:noProof/>
+        </w:rPr>
+        <w:lastRenderedPageBreak/>
+        <w:drawing>
+          <wp:inline distT="0" distB="0" distL="0" distR="0">
+            <wp:extent cx="5943600" cy="2413443"/>
+            <wp:effectExtent l="0" t="0" r="0" b="6350"/>
+            <wp:docPr id="20" name="Picture 20" descr="D:\tmpProject\search.png"/>
+            <wp:cNvGraphicFramePr>
+              <a:graphicFrameLocks xmlns:a="http://schemas.openxmlformats.org/drawingml/2006/main" noChangeAspect="1"/>
+            </wp:cNvGraphicFramePr>
+            <a:graphic xmlns:a="http://schemas.openxmlformats.org/drawingml/2006/main">
+              <a:graphicData uri="http://schemas.openxmlformats.org/drawingml/2006/picture">
+                <pic:pic xmlns:pic="http://schemas.openxmlformats.org/drawingml/2006/picture">
+                  <pic:nvPicPr>
+                    <pic:cNvPr id="0" name="Picture 5" descr="D:\tmpProject\search.png"/>
+                    <pic:cNvPicPr>
+                      <a:picLocks noChangeAspect="1" noChangeArrowheads="1"/>
+                    </pic:cNvPicPr>
+                  </pic:nvPicPr>
+                  <pic:blipFill>
+                    <a:blip r:embed="rId17">
+                      <a:extLst>
+                        <a:ext uri="{28A0092B-C50C-407E-A947-70E740481C1C}">
+                          <a14:useLocalDpi xmlns:a14="http://schemas.microsoft.com/office/drawing/2010/main" val="0"/>
+                        </a:ext>
+                      </a:extLst>
+                    </a:blip>
+                    <a:srcRect/>
+                    <a:stretch>
+                      <a:fillRect/>
+                    </a:stretch>
+                  </pic:blipFill>
+                  <pic:spPr bwMode="auto">
+                    <a:xfrm>
+                      <a:off x="0" y="0"/>
+                      <a:ext cx="5943600" cy="2413443"/>
+                    </a:xfrm>
+                    <a:prstGeom prst="rect">
+                      <a:avLst/>
+                    </a:prstGeom>
+                    <a:noFill/>
+                    <a:ln>
+                      <a:noFill/>
+                    </a:ln>
+                  </pic:spPr>
+                </pic:pic>
+              </a:graphicData>
+            </a:graphic>
+          </wp:inline>
+        </w:drawing>
+      </w:r>
+    </w:p>
+    <w:p>
+      <w:pPr>
+        <w:jc w:val="both"/>
+        <w:rPr>
+          <w:rFonts w:cs="Tahoma"/>
+        </w:rPr>
+      </w:pPr>
+      <w:r>
+        <w:rPr>
+          <w:rFonts w:cs="Tahoma"/>
+        </w:rPr>
+        <w:t>*Admin Create New Tour Category</w:t>
+      </w:r>
+    </w:p>
+    <w:p>
+      <w:pPr>
+        <w:jc w:val="both"/>
+        <w:rPr>
+          <w:rFonts w:cs="Tahoma"/>
+        </w:rPr>
+      </w:pPr>
+      <w:r>
+        <w:rPr>
+          <w:rFonts w:cs="Tahoma"/>
+          <w:noProof/>
+        </w:rPr>
+        <w:drawing>
+          <wp:inline distT="0" distB="0" distL="0" distR="0" wp14:anchorId="24C7344E" wp14:editId="092E5FDE">
+            <wp:extent cx="5943600" cy="3304740"/>
+            <wp:effectExtent l="19050" t="0" r="0" b="0"/>
+            <wp:docPr id="25" name="Picture 25" descr="C:\Users\dieut\Desktop\CreateNewTourCategory.png"/>
+            <wp:cNvGraphicFramePr>
+              <a:graphicFrameLocks xmlns:a="http://schemas.openxmlformats.org/drawingml/2006/main" noChangeAspect="1"/>
+            </wp:cNvGraphicFramePr>
+            <a:graphic xmlns:a="http://schemas.openxmlformats.org/drawingml/2006/main">
+              <a:graphicData uri="http://schemas.openxmlformats.org/drawingml/2006/picture">
+                <pic:pic xmlns:pic="http://schemas.openxmlformats.org/drawingml/2006/picture">
+                  <pic:nvPicPr>
+                    <pic:cNvPr id="0" name="Picture 16" descr="C:\Users\dieut\Desktop\CreateNewTourCategory.png"/>
+                    <pic:cNvPicPr>
+                      <a:picLocks noChangeAspect="1" noChangeArrowheads="1"/>
+                    </pic:cNvPicPr>
+                  </pic:nvPicPr>
+                  <pic:blipFill>
+                    <a:blip r:embed="rId18" cstate="print"/>
+                    <a:srcRect/>
+                    <a:stretch>
+                      <a:fillRect/>
+                    </a:stretch>
+                  </pic:blipFill>
+                  <pic:spPr bwMode="auto">
+                    <a:xfrm>
+                      <a:off x="0" y="0"/>
+                      <a:ext cx="5943600" cy="3304740"/>
+                    </a:xfrm>
+                    <a:prstGeom prst="rect">
+                      <a:avLst/>
+                    </a:prstGeom>
+                    <a:noFill/>
+                    <a:ln w="9525">
+                      <a:noFill/>
+                      <a:miter lim="800000"/>
+                      <a:headEnd/>
+                      <a:tailEnd/>
+                    </a:ln>
+                  </pic:spPr>
+                </pic:pic>
+              </a:graphicData>
+            </a:graphic>
+          </wp:inline>
+        </w:drawing>
+      </w:r>
+    </w:p>
+    <w:p>
+      <w:pPr>
+        <w:jc w:val="both"/>
+        <w:rPr>
+          <w:rFonts w:cs="Tahoma"/>
+        </w:rPr>
+      </w:pPr>
+      <w:r>
+        <w:rPr>
+          <w:rFonts w:cs="Tahoma"/>
+        </w:rPr>
+        <w:t>*Admin Update Tour Category</w:t>
+      </w:r>
+    </w:p>
+    <w:p>
+      <w:pPr>
+        <w:jc w:val="both"/>
+        <w:rPr>
+          <w:rFonts w:cs="Tahoma"/>
+        </w:rPr>
+      </w:pPr>
+      <w:r>
+        <w:rPr>
+          <w:rFonts w:cs="Tahoma"/>
+          <w:noProof/>
+        </w:rPr>
+        <w:lastRenderedPageBreak/>
+        <w:drawing>
+          <wp:inline distT="0" distB="0" distL="0" distR="0" wp14:anchorId="53207EB8" wp14:editId="20AA4617">
+            <wp:extent cx="5943600" cy="3514765"/>
+            <wp:effectExtent l="19050" t="0" r="0" b="0"/>
+            <wp:docPr id="26" name="Picture 26" descr="C:\Users\dieut\Desktop\UpdateTourCategory.png"/>
+            <wp:cNvGraphicFramePr>
+              <a:graphicFrameLocks xmlns:a="http://schemas.openxmlformats.org/drawingml/2006/main" noChangeAspect="1"/>
+            </wp:cNvGraphicFramePr>
+            <a:graphic xmlns:a="http://schemas.openxmlformats.org/drawingml/2006/main">
+              <a:graphicData uri="http://schemas.openxmlformats.org/drawingml/2006/picture">
+                <pic:pic xmlns:pic="http://schemas.openxmlformats.org/drawingml/2006/picture">
+                  <pic:nvPicPr>
+                    <pic:cNvPr id="0" name="Picture 17" descr="C:\Users\dieut\Desktop\UpdateTourCategory.png"/>
+                    <pic:cNvPicPr>
+                      <a:picLocks noChangeAspect="1" noChangeArrowheads="1"/>
+                    </pic:cNvPicPr>
+                  </pic:nvPicPr>
+                  <pic:blipFill>
+                    <a:blip r:embed="rId19" cstate="print"/>
+                    <a:srcRect/>
+                    <a:stretch>
+                      <a:fillRect/>
+                    </a:stretch>
+                  </pic:blipFill>
+                  <pic:spPr bwMode="auto">
+                    <a:xfrm>
+                      <a:off x="0" y="0"/>
+                      <a:ext cx="5943600" cy="3514765"/>
+                    </a:xfrm>
+                    <a:prstGeom prst="rect">
+                      <a:avLst/>
+                    </a:prstGeom>
+                    <a:noFill/>
+                    <a:ln w="9525">
+                      <a:noFill/>
+                      <a:miter lim="800000"/>
+                      <a:headEnd/>
+                      <a:tailEnd/>
+                    </a:ln>
+                  </pic:spPr>
+                </pic:pic>
+              </a:graphicData>
+            </a:graphic>
+          </wp:inline>
+        </w:drawing>
+      </w:r>
+    </w:p>
+    <w:p>
+      <w:pPr>
+        <w:jc w:val="both"/>
+        <w:rPr>
+          <w:rFonts w:cs="Tahoma"/>
+        </w:rPr>
+      </w:pPr>
+      <w:r>
+        <w:rPr>
+          <w:rFonts w:cs="Tahoma"/>
+        </w:rPr>
+        <w:t>*Admin Create New Tour</w:t>
+      </w:r>
+    </w:p>
+    <w:p>
+      <w:pPr>
+        <w:jc w:val="both"/>
+        <w:rPr>
+          <w:rFonts w:cs="Tahoma"/>
+        </w:rPr>
+      </w:pPr>
+      <w:r>
+        <w:rPr>
+          <w:rFonts w:cs="Tahoma"/>
+          <w:noProof/>
+        </w:rPr>
+        <w:drawing>
+          <wp:inline distT="0" distB="0" distL="0" distR="0" wp14:anchorId="3F4FB3C0" wp14:editId="6FAFACF5">
+            <wp:extent cx="5943600" cy="3850205"/>
+            <wp:effectExtent l="19050" t="0" r="0" b="0"/>
+            <wp:docPr id="27" name="Picture 27" descr="C:\Users\dieut\Desktop\CreateNewTour.png"/>
+            <wp:cNvGraphicFramePr>
+              <a:graphicFrameLocks xmlns:a="http://schemas.openxmlformats.org/drawingml/2006/main" noChangeAspect="1"/>
+            </wp:cNvGraphicFramePr>
+            <a:graphic xmlns:a="http://schemas.openxmlformats.org/drawingml/2006/main">
+              <a:graphicData uri="http://schemas.openxmlformats.org/drawingml/2006/picture">
+                <pic:pic xmlns:pic="http://schemas.openxmlformats.org/drawingml/2006/picture">
+                  <pic:nvPicPr>
+                    <pic:cNvPr id="0" name="Picture 19" descr="C:\Users\dieut\Desktop\CreateNewTour.png"/>
+                    <pic:cNvPicPr>
+                      <a:picLocks noChangeAspect="1" noChangeArrowheads="1"/>
+                    </pic:cNvPicPr>
+                  </pic:nvPicPr>
+                  <pic:blipFill>
+                    <a:blip r:embed="rId20" cstate="print"/>
+                    <a:srcRect/>
+                    <a:stretch>
+                      <a:fillRect/>
+                    </a:stretch>
+                  </pic:blipFill>
+                  <pic:spPr bwMode="auto">
+                    <a:xfrm>
+                      <a:off x="0" y="0"/>
+                      <a:ext cx="5943600" cy="3850205"/>
+                    </a:xfrm>
+                    <a:prstGeom prst="rect">
+                      <a:avLst/>
+                    </a:prstGeom>
+                    <a:noFill/>
+                    <a:ln w="9525">
+                      <a:noFill/>
+                      <a:miter lim="800000"/>
+                      <a:headEnd/>
+                      <a:tailEnd/>
+                    </a:ln>
+                  </pic:spPr>
+                </pic:pic>
+              </a:graphicData>
+            </a:graphic>
+          </wp:inline>
+        </w:drawing>
+      </w:r>
+    </w:p>
+    <w:p>
+      <w:pPr>
+        <w:jc w:val="both"/>
+        <w:rPr>
+          <w:rFonts w:cs="Tahoma"/>
+        </w:rPr>
+      </w:pPr>
+      <w:r>
+        <w:rPr>
+          <w:rFonts w:cs="Tahoma"/>
+        </w:rPr>
+        <w:t>*Admin Update Tour</w:t>
+      </w:r>
+    </w:p>
+    <w:p>
+      <w:pPr>
+        <w:jc w:val="both"/>
+        <w:rPr>
+          <w:rFonts w:cs="Tahoma"/>
+        </w:rPr>
+      </w:pPr>
+      <w:r>
+        <w:rPr>
+          <w:rFonts w:cs="Tahoma"/>
+          <w:noProof/>
+        </w:rPr>
+        <w:lastRenderedPageBreak/>
+        <w:drawing>
+          <wp:inline distT="0" distB="0" distL="0" distR="0" wp14:anchorId="418B1589" wp14:editId="0FC5FD38">
+            <wp:extent cx="5943600" cy="4437005"/>
+            <wp:effectExtent l="19050" t="0" r="0" b="0"/>
+            <wp:docPr id="28" name="Picture 28" descr="C:\Users\dieut\Desktop\UpdateTour.png"/>
+            <wp:cNvGraphicFramePr>
+              <a:graphicFrameLocks xmlns:a="http://schemas.openxmlformats.org/drawingml/2006/main" noChangeAspect="1"/>
+            </wp:cNvGraphicFramePr>
+            <a:graphic xmlns:a="http://schemas.openxmlformats.org/drawingml/2006/main">
+              <a:graphicData uri="http://schemas.openxmlformats.org/drawingml/2006/picture">
+                <pic:pic xmlns:pic="http://schemas.openxmlformats.org/drawingml/2006/picture">
+                  <pic:nvPicPr>
+                    <pic:cNvPr id="0" name="Picture 20" descr="C:\Users\dieut\Desktop\UpdateTour.png"/>
+                    <pic:cNvPicPr>
+                      <a:picLocks noChangeAspect="1" noChangeArrowheads="1"/>
+                    </pic:cNvPicPr>
+                  </pic:nvPicPr>
+                  <pic:blipFill>
+                    <a:blip r:embed="rId21" cstate="print"/>
+                    <a:srcRect/>
+                    <a:stretch>
+                      <a:fillRect/>
+                    </a:stretch>
+                  </pic:blipFill>
+                  <pic:spPr bwMode="auto">
+                    <a:xfrm>
+                      <a:off x="0" y="0"/>
+                      <a:ext cx="5943600" cy="4437005"/>
+                    </a:xfrm>
+                    <a:prstGeom prst="rect">
+                      <a:avLst/>
+                    </a:prstGeom>
+                    <a:noFill/>
+                    <a:ln w="9525">
+                      <a:noFill/>
+                      <a:miter lim="800000"/>
+                      <a:headEnd/>
+                      <a:tailEnd/>
+                    </a:ln>
+                  </pic:spPr>
+                </pic:pic>
+              </a:graphicData>
+            </a:graphic>
+          </wp:inline>
+        </w:drawing>
+      </w:r>
+    </w:p>
+    <w:p>
+      <w:pPr>
+        <w:jc w:val="both"/>
+        <w:rPr>
+          <w:rFonts w:cs="Tahoma"/>
+        </w:rPr>
+      </w:pPr>
+      <w:r>
+        <w:rPr>
+          <w:rFonts w:cs="Tahoma"/>
+        </w:rPr>
+        <w:t>*Admin Delete Tour Category</w:t>
+      </w:r>
+    </w:p>
+    <w:p>
+      <w:pPr>
+        <w:jc w:val="both"/>
+        <w:rPr>
+          <w:rFonts w:cs="Tahoma"/>
+        </w:rPr>
+      </w:pPr>
+      <w:r>
+        <w:rPr>
+          <w:rFonts w:cs="Tahoma"/>
+          <w:noProof/>
+        </w:rPr>
+        <w:lastRenderedPageBreak/>
+        <w:drawing>
+          <wp:inline distT="0" distB="0" distL="0" distR="0" wp14:anchorId="398FF5A8" wp14:editId="62CFFD3B">
+            <wp:extent cx="5943600" cy="4045644"/>
+            <wp:effectExtent l="19050" t="0" r="0" b="0"/>
+            <wp:docPr id="21" name="Picture 21" descr="C:\Users\dieut\Desktop\DeleteTourCategory.png"/>
+            <wp:cNvGraphicFramePr>
+              <a:graphicFrameLocks xmlns:a="http://schemas.openxmlformats.org/drawingml/2006/main" noChangeAspect="1"/>
+            </wp:cNvGraphicFramePr>
+            <a:graphic xmlns:a="http://schemas.openxmlformats.org/drawingml/2006/main">
+              <a:graphicData uri="http://schemas.openxmlformats.org/drawingml/2006/picture">
+                <pic:pic xmlns:pic="http://schemas.openxmlformats.org/drawingml/2006/picture">
+                  <pic:nvPicPr>
+                    <pic:cNvPr id="0" name="Picture 21" descr="C:\Users\dieut\Desktop\DeleteTourCategory.png"/>
+                    <pic:cNvPicPr>
+                      <a:picLocks noChangeAspect="1" noChangeArrowheads="1"/>
+                    </pic:cNvPicPr>
+                  </pic:nvPicPr>
+                  <pic:blipFill>
+                    <a:blip r:embed="rId22" cstate="print"/>
+                    <a:srcRect/>
+                    <a:stretch>
+                      <a:fillRect/>
+                    </a:stretch>
+                  </pic:blipFill>
+                  <pic:spPr bwMode="auto">
+                    <a:xfrm>
+                      <a:off x="0" y="0"/>
+                      <a:ext cx="5943600" cy="4045644"/>
+                    </a:xfrm>
+                    <a:prstGeom prst="rect">
+                      <a:avLst/>
+                    </a:prstGeom>
+                    <a:noFill/>
+                    <a:ln w="9525">
+                      <a:noFill/>
+                      <a:miter lim="800000"/>
+                      <a:headEnd/>
+                      <a:tailEnd/>
+                    </a:ln>
+                  </pic:spPr>
+                </pic:pic>
+              </a:graphicData>
+            </a:graphic>
+          </wp:inline>
+        </w:drawing>
+      </w:r>
+    </w:p>
+    <w:p>
+      <w:pPr>
+        <w:jc w:val="both"/>
+        <w:rPr>
+          <w:rFonts w:cs="Tahoma"/>
+        </w:rPr>
+      </w:pPr>
+      <w:r>
+        <w:rPr>
+          <w:rFonts w:cs="Tahoma"/>
+        </w:rPr>
+        <w:t>*Admin Delete Tour</w:t>
+      </w:r>
+    </w:p>
+    <w:p>
+      <w:pPr>
+        <w:jc w:val="both"/>
+        <w:rPr>
+          <w:rFonts w:cs="Tahoma"/>
+        </w:rPr>
+      </w:pPr>
+      <w:r>
+        <w:rPr>
+          <w:rFonts w:cs="Tahoma"/>
+          <w:noProof/>
+        </w:rPr>
+        <w:lastRenderedPageBreak/>
+        <w:drawing>
+          <wp:inline distT="0" distB="0" distL="0" distR="0" wp14:anchorId="60329A0C" wp14:editId="104CA17E">
+            <wp:extent cx="5943600" cy="4386943"/>
+            <wp:effectExtent l="19050" t="0" r="0" b="0"/>
+            <wp:docPr id="22" name="Picture 22" descr="C:\Users\dieut\Desktop\DeleteTour.png"/>
+            <wp:cNvGraphicFramePr>
+              <a:graphicFrameLocks xmlns:a="http://schemas.openxmlformats.org/drawingml/2006/main" noChangeAspect="1"/>
+            </wp:cNvGraphicFramePr>
+            <a:graphic xmlns:a="http://schemas.openxmlformats.org/drawingml/2006/main">
+              <a:graphicData uri="http://schemas.openxmlformats.org/drawingml/2006/picture">
+                <pic:pic xmlns:pic="http://schemas.openxmlformats.org/drawingml/2006/picture">
+                  <pic:nvPicPr>
+                    <pic:cNvPr id="0" name="Picture 22" descr="C:\Users\dieut\Desktop\DeleteTour.png"/>
+                    <pic:cNvPicPr>
+                      <a:picLocks noChangeAspect="1" noChangeArrowheads="1"/>
+                    </pic:cNvPicPr>
+                  </pic:nvPicPr>
+                  <pic:blipFill>
+                    <a:blip r:embed="rId23" cstate="print"/>
+                    <a:srcRect/>
+                    <a:stretch>
+                      <a:fillRect/>
+                    </a:stretch>
+                  </pic:blipFill>
+                  <pic:spPr bwMode="auto">
+                    <a:xfrm>
+                      <a:off x="0" y="0"/>
+                      <a:ext cx="5943600" cy="4386943"/>
+                    </a:xfrm>
+                    <a:prstGeom prst="rect">
+                      <a:avLst/>
+                    </a:prstGeom>
+                    <a:noFill/>
+                    <a:ln w="9525">
+                      <a:noFill/>
+                      <a:miter lim="800000"/>
+                      <a:headEnd/>
+                      <a:tailEnd/>
+                    </a:ln>
+                  </pic:spPr>
+                </pic:pic>
+              </a:graphicData>
+            </a:graphic>
+          </wp:inline>
+        </w:drawing>
+      </w:r>
+    </w:p>
+    <w:p>
+      <w:pPr>
+        <w:jc w:val="both"/>
+        <w:rPr>
+          <w:rFonts w:cs="Tahoma"/>
+        </w:rPr>
+      </w:pPr>
+      <w:r>
+        <w:rPr>
+          <w:rFonts w:cs="Tahoma"/>
+        </w:rPr>
+        <w:t>*Admin Search Tour</w:t>
+      </w:r>
+    </w:p>
+    <w:p>
+      <w:pPr>
+        <w:jc w:val="both"/>
+        <w:rPr>
+          <w:rFonts w:cs="Tahoma"/>
+        </w:rPr>
+      </w:pPr>
+      <w:r>
+        <w:rPr>
+          <w:rFonts w:cs="Tahoma"/>
+          <w:noProof/>
+        </w:rPr>
+        <w:lastRenderedPageBreak/>
+        <w:drawing>
+          <wp:inline distT="0" distB="0" distL="0" distR="0" wp14:anchorId="66DC1E29" wp14:editId="257DFE5C">
+            <wp:extent cx="5943600" cy="4794837"/>
+            <wp:effectExtent l="19050" t="0" r="0" b="0"/>
+            <wp:docPr id="23" name="Picture 23" descr="C:\Users\dieut\Desktop\SearchTour.png"/>
+            <wp:cNvGraphicFramePr>
+              <a:graphicFrameLocks xmlns:a="http://schemas.openxmlformats.org/drawingml/2006/main" noChangeAspect="1"/>
+            </wp:cNvGraphicFramePr>
+            <a:graphic xmlns:a="http://schemas.openxmlformats.org/drawingml/2006/main">
+              <a:graphicData uri="http://schemas.openxmlformats.org/drawingml/2006/picture">
+                <pic:pic xmlns:pic="http://schemas.openxmlformats.org/drawingml/2006/picture">
+                  <pic:nvPicPr>
+                    <pic:cNvPr id="0" name="Picture 23" descr="C:\Users\dieut\Desktop\SearchTour.png"/>
+                    <pic:cNvPicPr>
+                      <a:picLocks noChangeAspect="1" noChangeArrowheads="1"/>
+                    </pic:cNvPicPr>
+                  </pic:nvPicPr>
+                  <pic:blipFill>
+                    <a:blip r:embed="rId24" cstate="print"/>
+                    <a:srcRect/>
+                    <a:stretch>
+                      <a:fillRect/>
+                    </a:stretch>
+                  </pic:blipFill>
+                  <pic:spPr bwMode="auto">
+                    <a:xfrm>
+                      <a:off x="0" y="0"/>
+                      <a:ext cx="5943600" cy="4794837"/>
+                    </a:xfrm>
+                    <a:prstGeom prst="rect">
+                      <a:avLst/>
+                    </a:prstGeom>
+                    <a:noFill/>
+                    <a:ln w="9525">
+                      <a:noFill/>
+                      <a:miter lim="800000"/>
+                      <a:headEnd/>
+                      <a:tailEnd/>
+                    </a:ln>
+                  </pic:spPr>
+                </pic:pic>
+              </a:graphicData>
+            </a:graphic>
+          </wp:inline>
+        </w:drawing>
+      </w:r>
+    </w:p>
+    <w:p>
+      <w:pPr>
+        <w:jc w:val="both"/>
+        <w:rPr>
+          <w:rFonts w:cs="Tahoma"/>
+        </w:rPr>
+      </w:pPr>
+      <w:r>
+        <w:rPr>
+          <w:rFonts w:cs="Tahoma"/>
+        </w:rPr>
+        <w:t>*Admin Search Comment</w:t>
+      </w:r>
+    </w:p>
+    <w:p>
+      <w:pPr>
+        <w:jc w:val="both"/>
+        <w:rPr>
+          <w:rFonts w:cs="Tahoma"/>
+        </w:rPr>
+      </w:pPr>
+      <w:r>
+        <w:rPr>
+          <w:rFonts w:cs="Tahoma"/>
+          <w:noProof/>
+        </w:rPr>
+        <w:lastRenderedPageBreak/>
+        <w:drawing>
+          <wp:inline distT="0" distB="0" distL="0" distR="0" wp14:anchorId="6D93E5BD" wp14:editId="5DE16717">
+            <wp:extent cx="5943600" cy="4262077"/>
+            <wp:effectExtent l="19050" t="0" r="0" b="0"/>
+            <wp:docPr id="24" name="Picture 24" descr="C:\Users\dieut\Desktop\SearchComment.png"/>
+            <wp:cNvGraphicFramePr>
+              <a:graphicFrameLocks xmlns:a="http://schemas.openxmlformats.org/drawingml/2006/main" noChangeAspect="1"/>
+            </wp:cNvGraphicFramePr>
+            <a:graphic xmlns:a="http://schemas.openxmlformats.org/drawingml/2006/main">
+              <a:graphicData uri="http://schemas.openxmlformats.org/drawingml/2006/picture">
+                <pic:pic xmlns:pic="http://schemas.openxmlformats.org/drawingml/2006/picture">
+                  <pic:nvPicPr>
+                    <pic:cNvPr id="0" name="Picture 24" descr="C:\Users\dieut\Desktop\SearchComment.png"/>
+                    <pic:cNvPicPr>
+                      <a:picLocks noChangeAspect="1" noChangeArrowheads="1"/>
+                    </pic:cNvPicPr>
+                  </pic:nvPicPr>
+                  <pic:blipFill>
+                    <a:blip r:embed="rId25" cstate="print"/>
+                    <a:srcRect/>
+                    <a:stretch>
+                      <a:fillRect/>
+                    </a:stretch>
+                  </pic:blipFill>
+                  <pic:spPr bwMode="auto">
+                    <a:xfrm>
+                      <a:off x="0" y="0"/>
+                      <a:ext cx="5943600" cy="4262077"/>
+                    </a:xfrm>
+                    <a:prstGeom prst="rect">
+                      <a:avLst/>
+                    </a:prstGeom>
+                    <a:noFill/>
+                    <a:ln w="9525">
+                      <a:noFill/>
+                      <a:miter lim="800000"/>
+                      <a:headEnd/>
+                      <a:tailEnd/>
+                    </a:ln>
+                  </pic:spPr>
+                </pic:pic>
+              </a:graphicData>
+            </a:graphic>
+          </wp:inline>
+        </w:drawing>
+      </w:r>
+    </w:p>
+    <w:p>
+      <w:pPr>
+        <w:pStyle w:val="ListParagraph"/>
+        <w:jc w:val="both"/>
+        <w:rPr>
+          <w:rFonts w:cs="Tahoma"/>
+        </w:rPr>
+      </w:pPr>
+    </w:p>
+    <w:p>
+      <w:pPr>
         <w:pStyle w:val="Heading1"/>
         <w:numPr>
           <w:ilvl w:val="0"/>
@@ -3785,6 +4707,67 @@
     </w:p>
     <w:p>
       <w:pPr>
+        <w:tabs>
+          <w:tab w:val="left" w:pos="810"/>
+        </w:tabs>
+      </w:pPr>
+      <w:r>
+        <w:rPr>
+          <w:noProof/>
+        </w:rPr>
+        <w:lastRenderedPageBreak/>
+        <w:drawing>
+          <wp:inline distT="0" distB="0" distL="0" distR="0" wp14:anchorId="55666188" wp14:editId="53B8753F">
+            <wp:extent cx="5943600" cy="5228590"/>
+            <wp:effectExtent l="0" t="0" r="0" b="0"/>
+            <wp:docPr id="16" name="Picture 16" descr="D:\tmpProject\ERD_WonderTravelling.png"/>
+            <wp:cNvGraphicFramePr>
+              <a:graphicFrameLocks xmlns:a="http://schemas.openxmlformats.org/drawingml/2006/main" noChangeAspect="1"/>
+            </wp:cNvGraphicFramePr>
+            <a:graphic xmlns:a="http://schemas.openxmlformats.org/drawingml/2006/main">
+              <a:graphicData uri="http://schemas.openxmlformats.org/drawingml/2006/picture">
+                <pic:pic xmlns:pic="http://schemas.openxmlformats.org/drawingml/2006/picture">
+                  <pic:nvPicPr>
+                    <pic:cNvPr id="0" name="Picture 1" descr="D:\tmpProject\ERD_WonderTravelling.png"/>
+                    <pic:cNvPicPr>
+                      <a:picLocks noChangeAspect="1" noChangeArrowheads="1"/>
+                    </pic:cNvPicPr>
+                  </pic:nvPicPr>
+                  <pic:blipFill>
+                    <a:blip r:embed="rId26">
+                      <a:extLst>
+                        <a:ext uri="{28A0092B-C50C-407E-A947-70E740481C1C}">
+                          <a14:useLocalDpi xmlns:a14="http://schemas.microsoft.com/office/drawing/2010/main" val="0"/>
+                        </a:ext>
+                      </a:extLst>
+                    </a:blip>
+                    <a:srcRect/>
+                    <a:stretch>
+                      <a:fillRect/>
+                    </a:stretch>
+                  </pic:blipFill>
+                  <pic:spPr bwMode="auto">
+                    <a:xfrm>
+                      <a:off x="0" y="0"/>
+                      <a:ext cx="5943600" cy="5228590"/>
+                    </a:xfrm>
+                    <a:prstGeom prst="rect">
+                      <a:avLst/>
+                    </a:prstGeom>
+                    <a:noFill/>
+                    <a:ln>
+                      <a:noFill/>
+                    </a:ln>
+                  </pic:spPr>
+                </pic:pic>
+              </a:graphicData>
+            </a:graphic>
+          </wp:inline>
+        </w:drawing>
+      </w:r>
+    </w:p>
+    <w:p>
+      <w:pPr>
         <w:pStyle w:val="Heading2"/>
         <w:numPr>
           <w:ilvl w:val="1"/>
@@ -3794,15 +4777,13 @@
           <w:tab w:val="left" w:pos="630"/>
         </w:tabs>
         <w:ind w:left="450"/>
-        <w:rPr>
-          <w:lang w:val="en-US"/>
-        </w:rPr>
       </w:pPr>
       <w:bookmarkStart w:id="9" w:name="_Toc488156176"/>
       <w:r>
         <w:rPr>
           <w:lang w:val="en-US"/>
         </w:rPr>
+        <w:lastRenderedPageBreak/>
         <w:t>Entities</w:t>
       </w:r>
       <w:bookmarkEnd w:id="9"/>
@@ -3810,9 +4791,145 @@
     <w:p>
       <w:pPr>
         <w:rPr>
-          <w:lang w:eastAsia="x-none"/>
+          <w:rFonts w:ascii="Times New Roman" w:hAnsi="Times New Roman"/>
+          <w:sz w:val="28"/>
+          <w:szCs w:val="28"/>
         </w:rPr>
       </w:pPr>
+      <w:r>
+        <w:rPr>
+          <w:rFonts w:ascii="Times New Roman" w:hAnsi="Times New Roman"/>
+          <w:sz w:val="28"/>
+          <w:szCs w:val="28"/>
+        </w:rPr>
+        <w:object w:dxaOrig="7168" w:dyaOrig="5390">
+          <v:shapetype id="_x0000_t75" coordsize="21600,21600" o:spt="75" o:preferrelative="t" path="m@4@5l@4@11@9@11@9@5xe" filled="f" stroked="f">
+            <v:stroke joinstyle="miter"/>
+            <v:formulas>
+              <v:f eqn="if lineDrawn pixelLineWidth 0"/>
+              <v:f eqn="sum @0 1 0"/>
+              <v:f eqn="sum 0 0 @1"/>
+              <v:f eqn="prod @2 1 2"/>
+              <v:f eqn="prod @3 21600 pixelWidth"/>
+              <v:f eqn="prod @3 21600 pixelHeight"/>
+              <v:f eqn="sum @0 0 1"/>
+              <v:f eqn="prod @6 1 2"/>
+              <v:f eqn="prod @7 21600 pixelWidth"/>
+              <v:f eqn="sum @8 21600 0"/>
+              <v:f eqn="prod @7 21600 pixelHeight"/>
+              <v:f eqn="sum @10 21600 0"/>
+            </v:formulas>
+            <v:path o:extrusionok="f" gradientshapeok="t" o:connecttype="rect"/>
+            <o:lock v:ext="edit" aspectratio="t"/>
+          </v:shapetype>
+          <v:shape id="_x0000_i1025" type="#_x0000_t75" style="width:481.2pt;height:325.8pt" o:ole="">
+            <v:imagedata r:id="rId27" o:title=""/>
+          </v:shape>
+          <o:OLEObject Type="Embed" ProgID="PowerPoint.Slide.12" ShapeID="_x0000_i1025" DrawAspect="Content" ObjectID="_1562001189" r:id="rId28"/>
+        </w:object>
+      </w:r>
+      <w:r>
+        <w:rPr>
+          <w:rFonts w:ascii="Times New Roman" w:hAnsi="Times New Roman"/>
+          <w:sz w:val="28"/>
+          <w:szCs w:val="28"/>
+        </w:rPr>
+        <w:object w:dxaOrig="7168" w:dyaOrig="5390">
+          <v:shape id="_x0000_i1026" type="#_x0000_t75" style="width:466.8pt;height:4in" o:ole="">
+            <v:imagedata r:id="rId29" o:title=""/>
+          </v:shape>
+          <o:OLEObject Type="Embed" ProgID="PowerPoint.Slide.12" ShapeID="_x0000_i1026" DrawAspect="Content" ObjectID="_1562001190" r:id="rId30"/>
+        </w:object>
+      </w:r>
+      <w:r>
+        <w:rPr>
+          <w:rFonts w:ascii="Times New Roman" w:hAnsi="Times New Roman"/>
+          <w:sz w:val="28"/>
+          <w:szCs w:val="28"/>
+        </w:rPr>
+        <w:object w:dxaOrig="7101" w:dyaOrig="5339">
+          <v:shape id="_x0000_i1027" type="#_x0000_t75" style="width:511.8pt;height:322.2pt" o:ole="">
+            <v:imagedata r:id="rId31" o:title=""/>
+          </v:shape>
+          <o:OLEObject Type="Embed" ProgID="PowerPoint.Slide.12" ShapeID="_x0000_i1027" DrawAspect="Content" ObjectID="_1562001191" r:id="rId32"/>
+        </w:object>
+      </w:r>
+      <w:r>
+        <w:rPr>
+          <w:rFonts w:ascii="Times New Roman" w:hAnsi="Times New Roman"/>
+          <w:sz w:val="28"/>
+          <w:szCs w:val="28"/>
+        </w:rPr>
+        <w:object w:dxaOrig="7168" w:dyaOrig="5390">
+          <v:shape id="_x0000_i1028" type="#_x0000_t75" style="width:516pt;height:289.8pt" o:ole="">
+            <v:imagedata r:id="rId33" o:title=""/>
+          </v:shape>
+          <o:OLEObject Type="Embed" ProgID="PowerPoint.Slide.12" ShapeID="_x0000_i1028" DrawAspect="Content" ObjectID="_1562001192" r:id="rId34"/>
+        </w:object>
+      </w:r>
+    </w:p>
+    <w:p>
+      <w:pPr>
+        <w:rPr>
+          <w:rFonts w:ascii="Times New Roman" w:hAnsi="Times New Roman"/>
+          <w:sz w:val="28"/>
+          <w:szCs w:val="28"/>
+        </w:rPr>
+      </w:pPr>
+    </w:p>
+    <w:p>
+      <w:r>
+        <w:rPr>
+          <w:rFonts w:ascii="Times New Roman" w:hAnsi="Times New Roman"/>
+          <w:sz w:val="28"/>
+          <w:szCs w:val="28"/>
+        </w:rPr>
+        <w:object w:dxaOrig="7168" w:dyaOrig="5390">
+          <v:shape id="_x0000_i1029" type="#_x0000_t75" style="width:536.4pt;height:326.4pt" o:ole="">
+            <v:imagedata r:id="rId35" o:title=""/>
+          </v:shape>
+          <o:OLEObject Type="Embed" ProgID="PowerPoint.Slide.12" ShapeID="_x0000_i1029" DrawAspect="Content" ObjectID="_1562001193" r:id="rId36"/>
+        </w:object>
+      </w:r>
+      <w:r>
+        <w:rPr>
+          <w:rFonts w:ascii="Times New Roman" w:hAnsi="Times New Roman"/>
+          <w:sz w:val="28"/>
+          <w:szCs w:val="28"/>
+        </w:rPr>
+        <w:object w:dxaOrig="7168" w:dyaOrig="5390">
+          <v:shape id="_x0000_i1030" type="#_x0000_t75" style="width:507.6pt;height:312.6pt" o:ole="">
+            <v:imagedata r:id="rId37" o:title=""/>
+          </v:shape>
+          <o:OLEObject Type="Embed" ProgID="PowerPoint.Slide.12" ShapeID="_x0000_i1030" DrawAspect="Content" ObjectID="_1562001194" r:id="rId38"/>
+        </w:object>
+      </w:r>
+      <w:r>
+        <w:rPr>
+          <w:rFonts w:ascii="Times New Roman" w:hAnsi="Times New Roman"/>
+          <w:sz w:val="28"/>
+          <w:szCs w:val="28"/>
+        </w:rPr>
+        <w:object w:dxaOrig="7101" w:dyaOrig="5339">
+          <v:shape id="_x0000_i1031" type="#_x0000_t75" style="width:510.6pt;height:295.8pt" o:ole="">
+            <v:imagedata r:id="rId39" o:title=""/>
+          </v:shape>
+          <o:OLEObject Type="Embed" ProgID="PowerPoint.Slide.12" ShapeID="_x0000_i1031" DrawAspect="Content" ObjectID="_1562001195" r:id="rId40"/>
+        </w:object>
+      </w:r>
+      <w:r>
+        <w:rPr>
+          <w:rFonts w:ascii="Times New Roman" w:hAnsi="Times New Roman"/>
+          <w:sz w:val="28"/>
+          <w:szCs w:val="28"/>
+        </w:rPr>
+        <w:object w:dxaOrig="7168" w:dyaOrig="5390">
+          <v:shape id="_x0000_i1032" type="#_x0000_t75" style="width:507.6pt;height:295.8pt" o:ole="">
+            <v:imagedata r:id="rId41" o:title=""/>
+          </v:shape>
+          <o:OLEObject Type="Embed" ProgID="PowerPoint.Slide.12" ShapeID="_x0000_i1032" DrawAspect="Content" ObjectID="_1562001196" r:id="rId42"/>
+        </w:object>
+      </w:r>
     </w:p>
     <w:p>
       <w:pPr>
@@ -3825,6 +4942,7 @@
         <w:rPr>
           <w:noProof/>
         </w:rPr>
+        <w:lastRenderedPageBreak/>
         <w:drawing>
           <wp:inline distT="0" distB="0" distL="0" distR="0">
             <wp:extent cx="4595258" cy="3238781"/>
@@ -3841,7 +4959,7 @@
                     <pic:cNvPicPr/>
                   </pic:nvPicPr>
                   <pic:blipFill>
-                    <a:blip r:embed="rId14">
+                    <a:blip r:embed="rId43">
                       <a:extLst>
                         <a:ext uri="{28A0092B-C50C-407E-A947-70E740481C1C}">
                           <a14:useLocalDpi xmlns:a14="http://schemas.microsoft.com/office/drawing/2010/main" val="0"/>
@@ -3896,7 +5014,7 @@
                     <pic:cNvPicPr/>
                   </pic:nvPicPr>
                   <pic:blipFill>
-                    <a:blip r:embed="rId15">
+                    <a:blip r:embed="rId44">
                       <a:extLst>
                         <a:ext uri="{28A0092B-C50C-407E-A947-70E740481C1C}">
                           <a14:useLocalDpi xmlns:a14="http://schemas.microsoft.com/office/drawing/2010/main" val="0"/>
@@ -3942,7 +5060,7 @@
                     <pic:cNvPicPr/>
                   </pic:nvPicPr>
                   <pic:blipFill>
-                    <a:blip r:embed="rId16">
+                    <a:blip r:embed="rId45">
                       <a:extLst>
                         <a:ext uri="{28A0092B-C50C-407E-A947-70E740481C1C}">
                           <a14:useLocalDpi xmlns:a14="http://schemas.microsoft.com/office/drawing/2010/main" val="0"/>
@@ -3988,7 +5106,7 @@
                     <pic:cNvPicPr/>
                   </pic:nvPicPr>
                   <pic:blipFill>
-                    <a:blip r:embed="rId17">
+                    <a:blip r:embed="rId46">
                       <a:extLst>
                         <a:ext uri="{28A0092B-C50C-407E-A947-70E740481C1C}">
                           <a14:useLocalDpi xmlns:a14="http://schemas.microsoft.com/office/drawing/2010/main" val="0"/>
@@ -5687,7 +6805,7 @@
               <w:rPr>
                 <w:rFonts w:cs="Tahoma"/>
               </w:rPr>
-              <w:t>max</w:t>
+              <w:t>50</w:t>
             </w:r>
           </w:p>
         </w:tc>
@@ -5872,7 +6990,7 @@
               <w:rPr>
                 <w:rFonts w:cs="Tahoma"/>
               </w:rPr>
-              <w:t>max</w:t>
+              <w:t>100</w:t>
             </w:r>
           </w:p>
         </w:tc>
@@ -6027,7 +7145,7 @@
               <w:rPr>
                 <w:rFonts w:cs="Tahoma"/>
               </w:rPr>
-              <w:t>varchar</w:t>
+              <w:t>Varchar</w:t>
             </w:r>
           </w:p>
         </w:tc>
@@ -6051,7 +7169,7 @@
               <w:rPr>
                 <w:rFonts w:cs="Tahoma"/>
               </w:rPr>
-              <w:t>max</w:t>
+              <w:t>100</w:t>
             </w:r>
           </w:p>
         </w:tc>
@@ -6221,16 +7339,15 @@
           </w:tcPr>
           <w:p>
             <w:pPr>
-              <w:jc w:val="center"/>
-              <w:rPr>
-                <w:rFonts w:cs="Tahoma"/>
-              </w:rPr>
-            </w:pPr>
-            <w:r>
-              <w:rPr>
-                <w:rFonts w:cs="Tahoma"/>
-              </w:rPr>
-              <w:t>max</w:t>
+              <w:rPr>
+                <w:rFonts w:cs="Tahoma"/>
+              </w:rPr>
+            </w:pPr>
+            <w:r>
+              <w:rPr>
+                <w:rFonts w:cs="Tahoma"/>
+              </w:rPr>
+              <w:t xml:space="preserve">    20</w:t>
             </w:r>
           </w:p>
         </w:tc>
@@ -6385,7 +7502,7 @@
               <w:rPr>
                 <w:rFonts w:cs="Tahoma"/>
               </w:rPr>
-              <w:t>int</w:t>
+              <w:t>tinyint</w:t>
             </w:r>
           </w:p>
         </w:tc>
@@ -6405,6 +7522,12 @@
                 <w:rFonts w:cs="Tahoma"/>
               </w:rPr>
             </w:pPr>
+            <w:r>
+              <w:rPr>
+                <w:rFonts w:cs="Tahoma"/>
+              </w:rPr>
+              <w:t>20</w:t>
+            </w:r>
           </w:p>
         </w:tc>
         <w:tc>
@@ -6558,7 +7681,7 @@
               <w:rPr>
                 <w:rFonts w:cs="Tahoma"/>
               </w:rPr>
-              <w:t>Int</w:t>
+              <w:t>tinyint</w:t>
             </w:r>
           </w:p>
         </w:tc>
@@ -8113,7 +9236,7 @@
               <w:rPr>
                 <w:rFonts w:cs="Tahoma"/>
               </w:rPr>
-              <w:t>max</w:t>
+              <w:t>50</w:t>
             </w:r>
           </w:p>
         </w:tc>
@@ -9509,7 +10632,7 @@
               <w:rPr>
                 <w:rFonts w:cs="Tahoma"/>
               </w:rPr>
-              <w:t>Max</w:t>
+              <w:t>20</w:t>
             </w:r>
           </w:p>
         </w:tc>
@@ -9618,12 +10741,6 @@
                 <w:rFonts w:cs="Tahoma"/>
               </w:rPr>
             </w:pPr>
-            <w:r>
-              <w:rPr>
-                <w:rFonts w:cs="Tahoma"/>
-              </w:rPr>
-              <w:t>FK</w:t>
-            </w:r>
           </w:p>
         </w:tc>
         <w:tc>
@@ -9646,7 +10763,7 @@
               <w:rPr>
                 <w:rFonts w:cs="Tahoma"/>
               </w:rPr>
-              <w:t>PromotionID</w:t>
+              <w:t>TourTitle</w:t>
             </w:r>
           </w:p>
         </w:tc>
@@ -9670,7 +10787,7 @@
               <w:rPr>
                 <w:rFonts w:cs="Tahoma"/>
               </w:rPr>
-              <w:t>Int</w:t>
+              <w:t>Nvarchar</w:t>
             </w:r>
           </w:p>
         </w:tc>
@@ -9690,6 +10807,12 @@
                 <w:rFonts w:cs="Tahoma"/>
               </w:rPr>
             </w:pPr>
+            <w:r>
+              <w:rPr>
+                <w:rFonts w:cs="Tahoma"/>
+              </w:rPr>
+              <w:t>50</w:t>
+            </w:r>
           </w:p>
         </w:tc>
         <w:tc>
@@ -9712,7 +10835,7 @@
               <w:rPr>
                 <w:rFonts w:cs="Tahoma"/>
               </w:rPr>
-              <w:t>Yes</w:t>
+              <w:t>No</w:t>
             </w:r>
           </w:p>
         </w:tc>
@@ -9750,26 +10873,6 @@
                 <w:rFonts w:cs="Tahoma"/>
               </w:rPr>
             </w:pPr>
-            <w:r>
-              <w:rPr>
-                <w:rFonts w:cs="Tahoma"/>
-              </w:rPr>
-              <w:t>Promotion</w:t>
-            </w:r>
-          </w:p>
-          <w:p>
-            <w:pPr>
-              <w:jc w:val="center"/>
-              <w:rPr>
-                <w:rFonts w:cs="Tahoma"/>
-              </w:rPr>
-            </w:pPr>
-            <w:r>
-              <w:rPr>
-                <w:rFonts w:cs="Tahoma"/>
-              </w:rPr>
-              <w:t>PromotionID</w:t>
-            </w:r>
           </w:p>
         </w:tc>
         <w:tc>
@@ -9792,21 +10895,7 @@
               <w:rPr>
                 <w:rFonts w:cs="Tahoma"/>
               </w:rPr>
-              <w:t>Promotion ID</w:t>
-            </w:r>
-          </w:p>
-          <w:p>
-            <w:pPr>
-              <w:jc w:val="center"/>
-              <w:rPr>
-                <w:rFonts w:cs="Tahoma"/>
-              </w:rPr>
-            </w:pPr>
-            <w:r>
-              <w:rPr>
-                <w:rFonts w:cs="Tahoma"/>
-              </w:rPr>
-              <w:t>FK of Promotion table</w:t>
+              <w:t>Title</w:t>
             </w:r>
           </w:p>
         </w:tc>
@@ -9853,7 +10942,19 @@
               <w:rPr>
                 <w:rFonts w:cs="Tahoma"/>
               </w:rPr>
-              <w:t>TourTitle</w:t>
+              <w:t>TourC</w:t>
+            </w:r>
+            <w:r>
+              <w:rPr>
+                <w:rFonts w:cs="Tahoma"/>
+              </w:rPr>
+              <w:t>ategory</w:t>
+            </w:r>
+            <w:r>
+              <w:rPr>
+                <w:rFonts w:cs="Tahoma"/>
+              </w:rPr>
+              <w:t>ID</w:t>
             </w:r>
           </w:p>
         </w:tc>
@@ -9877,7 +10978,7 @@
               <w:rPr>
                 <w:rFonts w:cs="Tahoma"/>
               </w:rPr>
-              <w:t>Nvarchar</w:t>
+              <w:t>Varchar</w:t>
             </w:r>
           </w:p>
         </w:tc>
@@ -9901,186 +11002,7 @@
               <w:rPr>
                 <w:rFonts w:cs="Tahoma"/>
               </w:rPr>
-              <w:t>Max</w:t>
-            </w:r>
-          </w:p>
-        </w:tc>
-        <w:tc>
-          <w:tcPr>
-            <w:tcW w:w="720" w:type="dxa"/>
-            <w:tcMar>
-              <w:left w:w="58" w:type="dxa"/>
-              <w:right w:w="58" w:type="dxa"/>
-            </w:tcMar>
-            <w:vAlign w:val="center"/>
-          </w:tcPr>
-          <w:p>
-            <w:pPr>
-              <w:jc w:val="center"/>
-              <w:rPr>
-                <w:rFonts w:cs="Tahoma"/>
-              </w:rPr>
-            </w:pPr>
-            <w:r>
-              <w:rPr>
-                <w:rFonts w:cs="Tahoma"/>
-              </w:rPr>
-              <w:t>No</w:t>
-            </w:r>
-          </w:p>
-        </w:tc>
-        <w:tc>
-          <w:tcPr>
-            <w:tcW w:w="900" w:type="dxa"/>
-            <w:tcMar>
-              <w:left w:w="58" w:type="dxa"/>
-              <w:right w:w="58" w:type="dxa"/>
-            </w:tcMar>
-            <w:vAlign w:val="center"/>
-          </w:tcPr>
-          <w:p>
-            <w:pPr>
-              <w:jc w:val="center"/>
-              <w:rPr>
-                <w:rFonts w:cs="Tahoma"/>
-              </w:rPr>
-            </w:pPr>
-          </w:p>
-        </w:tc>
-        <w:tc>
-          <w:tcPr>
-            <w:tcW w:w="1710" w:type="dxa"/>
-            <w:tcMar>
-              <w:left w:w="58" w:type="dxa"/>
-              <w:right w:w="58" w:type="dxa"/>
-            </w:tcMar>
-            <w:vAlign w:val="center"/>
-          </w:tcPr>
-          <w:p>
-            <w:pPr>
-              <w:jc w:val="center"/>
-              <w:rPr>
-                <w:rFonts w:cs="Tahoma"/>
-              </w:rPr>
-            </w:pPr>
-          </w:p>
-        </w:tc>
-        <w:tc>
-          <w:tcPr>
-            <w:tcW w:w="2725" w:type="dxa"/>
-            <w:tcMar>
-              <w:left w:w="58" w:type="dxa"/>
-              <w:right w:w="58" w:type="dxa"/>
-            </w:tcMar>
-            <w:vAlign w:val="center"/>
-          </w:tcPr>
-          <w:p>
-            <w:pPr>
-              <w:jc w:val="center"/>
-              <w:rPr>
-                <w:rFonts w:cs="Tahoma"/>
-              </w:rPr>
-            </w:pPr>
-            <w:r>
-              <w:rPr>
-                <w:rFonts w:cs="Tahoma"/>
-              </w:rPr>
-              <w:t>Title</w:t>
-            </w:r>
-          </w:p>
-        </w:tc>
-      </w:tr>
-      <w:tr>
-        <w:trPr>
-          <w:jc w:val="center"/>
-        </w:trPr>
-        <w:tc>
-          <w:tcPr>
-            <w:tcW w:w="491" w:type="dxa"/>
-            <w:tcMar>
-              <w:left w:w="58" w:type="dxa"/>
-              <w:right w:w="58" w:type="dxa"/>
-            </w:tcMar>
-            <w:vAlign w:val="center"/>
-          </w:tcPr>
-          <w:p>
-            <w:pPr>
-              <w:jc w:val="center"/>
-              <w:rPr>
-                <w:rFonts w:cs="Tahoma"/>
-              </w:rPr>
-            </w:pPr>
-          </w:p>
-        </w:tc>
-        <w:tc>
-          <w:tcPr>
-            <w:tcW w:w="1844" w:type="dxa"/>
-            <w:tcMar>
-              <w:left w:w="58" w:type="dxa"/>
-              <w:right w:w="58" w:type="dxa"/>
-            </w:tcMar>
-            <w:vAlign w:val="center"/>
-          </w:tcPr>
-          <w:p>
-            <w:pPr>
-              <w:jc w:val="center"/>
-              <w:rPr>
-                <w:rFonts w:cs="Tahoma"/>
-              </w:rPr>
-            </w:pPr>
-            <w:r>
-              <w:rPr>
-                <w:rFonts w:cs="Tahoma"/>
-              </w:rPr>
-              <w:t>TourCGID</w:t>
-            </w:r>
-          </w:p>
-        </w:tc>
-        <w:tc>
-          <w:tcPr>
-            <w:tcW w:w="1170" w:type="dxa"/>
-            <w:tcMar>
-              <w:left w:w="58" w:type="dxa"/>
-              <w:right w:w="58" w:type="dxa"/>
-            </w:tcMar>
-            <w:vAlign w:val="center"/>
-          </w:tcPr>
-          <w:p>
-            <w:pPr>
-              <w:jc w:val="center"/>
-              <w:rPr>
-                <w:rFonts w:cs="Tahoma"/>
-              </w:rPr>
-            </w:pPr>
-            <w:r>
-              <w:rPr>
-                <w:rFonts w:cs="Tahoma"/>
-              </w:rPr>
-              <w:t>Varchar</w:t>
-            </w:r>
-          </w:p>
-        </w:tc>
-        <w:tc>
-          <w:tcPr>
-            <w:tcW w:w="900" w:type="dxa"/>
-            <w:tcMar>
-              <w:left w:w="58" w:type="dxa"/>
-              <w:right w:w="58" w:type="dxa"/>
-            </w:tcMar>
-            <w:vAlign w:val="center"/>
-          </w:tcPr>
-          <w:p>
-            <w:pPr>
-              <w:jc w:val="center"/>
-              <w:rPr>
-                <w:rFonts w:cs="Tahoma"/>
-              </w:rPr>
-            </w:pPr>
-            <w:r>
-              <w:rPr>
-                <w:rFonts w:cs="Tahoma"/>
-              </w:rPr>
-              <w:t>Max</w:t>
+              <w:t>20</w:t>
             </w:r>
           </w:p>
         </w:tc>
@@ -10606,7 +11528,7 @@
               <w:rPr>
                 <w:rFonts w:cs="Tahoma"/>
               </w:rPr>
-              <w:t>Max</w:t>
+              <w:t>20</w:t>
             </w:r>
           </w:p>
         </w:tc>
@@ -10797,7 +11719,7 @@
               <w:rPr>
                 <w:rFonts w:cs="Tahoma"/>
               </w:rPr>
-              <w:t>Max</w:t>
+              <w:t>20</w:t>
             </w:r>
           </w:p>
         </w:tc>
@@ -10992,7 +11914,7 @@
               <w:rPr>
                 <w:rFonts w:cs="Tahoma"/>
               </w:rPr>
-              <w:t>ScheduleID</w:t>
+              <w:t>PromotionID</w:t>
             </w:r>
           </w:p>
         </w:tc>
@@ -11016,7 +11938,7 @@
               <w:rPr>
                 <w:rFonts w:cs="Tahoma"/>
               </w:rPr>
-              <w:t>varchar</w:t>
+              <w:t>Int</w:t>
             </w:r>
           </w:p>
         </w:tc>
@@ -11036,12 +11958,6 @@
                 <w:rFonts w:cs="Tahoma"/>
               </w:rPr>
             </w:pPr>
-            <w:r>
-              <w:rPr>
-                <w:rFonts w:cs="Tahoma"/>
-              </w:rPr>
-              <w:t>max</w:t>
-            </w:r>
           </w:p>
         </w:tc>
         <w:tc>
@@ -11064,7 +11980,7 @@
               <w:rPr>
                 <w:rFonts w:cs="Tahoma"/>
               </w:rPr>
-              <w:t>No</w:t>
+              <w:t>Yes</w:t>
             </w:r>
           </w:p>
         </w:tc>
@@ -11106,21 +12022,21 @@
               <w:rPr>
                 <w:rFonts w:cs="Tahoma"/>
               </w:rPr>
-              <w:t>Schedule.</w:t>
-            </w:r>
-          </w:p>
-          <w:p>
-            <w:pPr>
-              <w:jc w:val="center"/>
-              <w:rPr>
-                <w:rFonts w:cs="Tahoma"/>
-              </w:rPr>
-            </w:pPr>
-            <w:r>
-              <w:rPr>
-                <w:rFonts w:cs="Tahoma"/>
-              </w:rPr>
-              <w:t>ScheduleID</w:t>
+              <w:t>Promotion</w:t>
+            </w:r>
+          </w:p>
+          <w:p>
+            <w:pPr>
+              <w:jc w:val="center"/>
+              <w:rPr>
+                <w:rFonts w:cs="Tahoma"/>
+              </w:rPr>
+            </w:pPr>
+            <w:r>
+              <w:rPr>
+                <w:rFonts w:cs="Tahoma"/>
+              </w:rPr>
+              <w:t>PromotionID</w:t>
             </w:r>
           </w:p>
         </w:tc>
@@ -11144,21 +12060,21 @@
               <w:rPr>
                 <w:rFonts w:cs="Tahoma"/>
               </w:rPr>
-              <w:t>Schedule ID</w:t>
-            </w:r>
-          </w:p>
-          <w:p>
-            <w:pPr>
-              <w:jc w:val="center"/>
-              <w:rPr>
-                <w:rFonts w:cs="Tahoma"/>
-              </w:rPr>
-            </w:pPr>
-            <w:r>
-              <w:rPr>
-                <w:rFonts w:cs="Tahoma"/>
-              </w:rPr>
-              <w:t>FK of Schedule table</w:t>
+              <w:t>Promotion ID</w:t>
+            </w:r>
+          </w:p>
+          <w:p>
+            <w:pPr>
+              <w:jc w:val="center"/>
+              <w:rPr>
+                <w:rFonts w:cs="Tahoma"/>
+              </w:rPr>
+            </w:pPr>
+            <w:r>
+              <w:rPr>
+                <w:rFonts w:cs="Tahoma"/>
+              </w:rPr>
+              <w:t>FK of Promotion table</w:t>
             </w:r>
           </w:p>
         </w:tc>
@@ -11201,12 +12117,6 @@
                 <w:rFonts w:cs="Tahoma"/>
               </w:rPr>
             </w:pPr>
-            <w:r>
-              <w:rPr>
-                <w:rFonts w:cs="Tahoma"/>
-              </w:rPr>
-              <w:t>EventTourPrice</w:t>
-            </w:r>
           </w:p>
         </w:tc>
         <w:tc>
@@ -11225,12 +12135,6 @@
                 <w:rFonts w:cs="Tahoma"/>
               </w:rPr>
             </w:pPr>
-            <w:r>
-              <w:rPr>
-                <w:rFonts w:cs="Tahoma"/>
-              </w:rPr>
-              <w:t>varchar</w:t>
-            </w:r>
           </w:p>
         </w:tc>
         <w:tc>
@@ -11249,12 +12153,6 @@
                 <w:rFonts w:cs="Tahoma"/>
               </w:rPr>
             </w:pPr>
-            <w:r>
-              <w:rPr>
-                <w:rFonts w:cs="Tahoma"/>
-              </w:rPr>
-              <w:t>max</w:t>
-            </w:r>
           </w:p>
         </w:tc>
         <w:tc>
@@ -11273,12 +12171,6 @@
                 <w:rFonts w:cs="Tahoma"/>
               </w:rPr>
             </w:pPr>
-            <w:r>
-              <w:rPr>
-                <w:rFonts w:cs="Tahoma"/>
-              </w:rPr>
-              <w:t>No</w:t>
-            </w:r>
           </w:p>
         </w:tc>
         <w:tc>
@@ -11333,18 +12225,6 @@
                 <w:rFonts w:cs="Tahoma"/>
               </w:rPr>
             </w:pPr>
-            <w:r>
-              <w:rPr>
-                <w:rFonts w:cs="Tahoma"/>
-              </w:rPr>
-              <w:t>Car</w:t>
-            </w:r>
-            <w:r>
-              <w:rPr>
-                <w:rFonts w:cs="Tahoma"/>
-              </w:rPr>
-              <w:t xml:space="preserve"> Name</w:t>
-            </w:r>
           </w:p>
         </w:tc>
       </w:tr>
@@ -11390,7 +12270,7 @@
               <w:rPr>
                 <w:rFonts w:cs="Tahoma"/>
               </w:rPr>
-              <w:t>OddTourPrice</w:t>
+              <w:t>EventTourPrice</w:t>
             </w:r>
           </w:p>
         </w:tc>
@@ -11516,7 +12396,13 @@
               <w:rPr>
                 <w:rFonts w:cs="Tahoma"/>
               </w:rPr>
-              <w:t>Unfilled tours</w:t>
+              <w:t>Car</w:t>
+            </w:r>
+            <w:r>
+              <w:rPr>
+                <w:rFonts w:cs="Tahoma"/>
+              </w:rPr>
+              <w:t xml:space="preserve"> Name</w:t>
             </w:r>
           </w:p>
         </w:tc>
@@ -11563,7 +12449,7 @@
               <w:rPr>
                 <w:rFonts w:cs="Tahoma"/>
               </w:rPr>
-              <w:t>DepartureDate</w:t>
+              <w:t>OddTourPrice</w:t>
             </w:r>
           </w:p>
         </w:tc>
@@ -11587,7 +12473,7 @@
               <w:rPr>
                 <w:rFonts w:cs="Tahoma"/>
               </w:rPr>
-              <w:t>Datetime</w:t>
+              <w:t>float</w:t>
             </w:r>
           </w:p>
         </w:tc>
@@ -11689,7 +12575,7 @@
               <w:rPr>
                 <w:rFonts w:cs="Tahoma"/>
               </w:rPr>
-              <w:t>Departure Time</w:t>
+              <w:t>Unfilled tours</w:t>
             </w:r>
           </w:p>
         </w:tc>
@@ -11736,7 +12622,7 @@
               <w:rPr>
                 <w:rFonts w:cs="Tahoma"/>
               </w:rPr>
-              <w:t>HotelRank</w:t>
+              <w:t>DepartureDate</w:t>
             </w:r>
           </w:p>
         </w:tc>
@@ -11760,7 +12646,7 @@
               <w:rPr>
                 <w:rFonts w:cs="Tahoma"/>
               </w:rPr>
-              <w:t>Tinyint</w:t>
+              <w:t>Datetime</w:t>
             </w:r>
           </w:p>
         </w:tc>
@@ -11862,7 +12748,7 @@
               <w:rPr>
                 <w:rFonts w:cs="Tahoma"/>
               </w:rPr>
-              <w:t>Rank of hotels</w:t>
+              <w:t>Departure Time</w:t>
             </w:r>
           </w:p>
         </w:tc>
@@ -11909,7 +12795,7 @@
               <w:rPr>
                 <w:rFonts w:cs="Tahoma"/>
               </w:rPr>
-              <w:t>DeparturePoint</w:t>
+              <w:t>HotelRank</w:t>
             </w:r>
           </w:p>
         </w:tc>
@@ -11933,7 +12819,7 @@
               <w:rPr>
                 <w:rFonts w:cs="Tahoma"/>
               </w:rPr>
-              <w:t>Nvarchar</w:t>
+              <w:t>Tinyint</w:t>
             </w:r>
           </w:p>
         </w:tc>
@@ -11953,12 +12839,6 @@
                 <w:rFonts w:cs="Tahoma"/>
               </w:rPr>
             </w:pPr>
-            <w:r>
-              <w:rPr>
-                <w:rFonts w:cs="Tahoma"/>
-              </w:rPr>
-              <w:t>Max</w:t>
-            </w:r>
           </w:p>
         </w:tc>
         <w:tc>
@@ -12041,7 +12921,7 @@
               <w:rPr>
                 <w:rFonts w:cs="Tahoma"/>
               </w:rPr>
-              <w:t>Departure Point</w:t>
+              <w:t>Rank of hotels</w:t>
             </w:r>
           </w:p>
         </w:tc>
@@ -12088,7 +12968,7 @@
               <w:rPr>
                 <w:rFonts w:cs="Tahoma"/>
               </w:rPr>
-              <w:t>Destination</w:t>
+              <w:t>DeparturePoint</w:t>
             </w:r>
           </w:p>
         </w:tc>
@@ -12136,7 +13016,7 @@
               <w:rPr>
                 <w:rFonts w:cs="Tahoma"/>
               </w:rPr>
-              <w:t>Max</w:t>
+              <w:t>100</w:t>
             </w:r>
           </w:p>
         </w:tc>
@@ -12220,7 +13100,7 @@
               <w:rPr>
                 <w:rFonts w:cs="Tahoma"/>
               </w:rPr>
-              <w:t>Destination</w:t>
+              <w:t>Departure Point</w:t>
             </w:r>
           </w:p>
         </w:tc>
@@ -12291,7 +13171,7 @@
               <w:rPr>
                 <w:rFonts w:cs="Tahoma"/>
               </w:rPr>
-              <w:t>Nvarchar</w:t>
+              <w:t xml:space="preserve">Tinyint </w:t>
             </w:r>
           </w:p>
         </w:tc>
@@ -12311,12 +13191,6 @@
                 <w:rFonts w:cs="Tahoma"/>
               </w:rPr>
             </w:pPr>
-            <w:r>
-              <w:rPr>
-                <w:rFonts w:cs="Tahoma"/>
-              </w:rPr>
-              <w:t>Max</w:t>
-            </w:r>
           </w:p>
         </w:tc>
         <w:tc>
@@ -12816,7 +13690,7 @@
               <w:rPr>
                 <w:rFonts w:cs="Tahoma"/>
               </w:rPr>
-              <w:t>Varchar</w:t>
+              <w:t>bit</w:t>
             </w:r>
           </w:p>
         </w:tc>
@@ -12836,12 +13710,6 @@
                 <w:rFonts w:cs="Tahoma"/>
               </w:rPr>
             </w:pPr>
-            <w:r>
-              <w:rPr>
-                <w:rFonts w:cs="Tahoma"/>
-              </w:rPr>
-              <w:t xml:space="preserve">Max </w:t>
-            </w:r>
           </w:p>
         </w:tc>
         <w:tc>
@@ -13310,7 +14178,7 @@
               <w:rPr>
                 <w:rFonts w:cs="Tahoma"/>
               </w:rPr>
-              <w:t>varchar</w:t>
+              <w:t>int</w:t>
             </w:r>
           </w:p>
         </w:tc>
@@ -13330,12 +14198,6 @@
                 <w:rFonts w:cs="Tahoma"/>
               </w:rPr>
             </w:pPr>
-            <w:r>
-              <w:rPr>
-                <w:rFonts w:cs="Tahoma"/>
-              </w:rPr>
-              <w:t>Max</w:t>
-            </w:r>
           </w:p>
         </w:tc>
         <w:tc>
@@ -13443,6 +14305,12 @@
                 <w:rFonts w:cs="Tahoma"/>
               </w:rPr>
             </w:pPr>
+            <w:r>
+              <w:rPr>
+                <w:rFonts w:cs="Tahoma"/>
+              </w:rPr>
+              <w:t>FK</w:t>
+            </w:r>
           </w:p>
         </w:tc>
         <w:tc>
@@ -13459,13 +14327,17 @@
               <w:jc w:val="center"/>
               <w:rPr>
                 <w:rFonts w:cs="Tahoma"/>
-              </w:rPr>
-            </w:pPr>
-            <w:r>
-              <w:rPr>
-                <w:rFonts w:cs="Tahoma"/>
-              </w:rPr>
-              <w:t>Title</w:t>
+                <w:b/>
+                <w:u w:val="single"/>
+              </w:rPr>
+            </w:pPr>
+            <w:r>
+              <w:rPr>
+                <w:rFonts w:cs="Tahoma"/>
+                <w:b/>
+                <w:u w:val="single"/>
+              </w:rPr>
+              <w:t>TourDetailID</w:t>
             </w:r>
           </w:p>
         </w:tc>
@@ -13489,7 +14361,7 @@
               <w:rPr>
                 <w:rFonts w:cs="Tahoma"/>
               </w:rPr>
-              <w:t>Nvarchar</w:t>
+              <w:t>varchar</w:t>
             </w:r>
           </w:p>
         </w:tc>
@@ -13509,12 +14381,6 @@
                 <w:rFonts w:cs="Tahoma"/>
               </w:rPr>
             </w:pPr>
-            <w:r>
-              <w:rPr>
-                <w:rFonts w:cs="Tahoma"/>
-              </w:rPr>
-              <w:t>Max</w:t>
-            </w:r>
           </w:p>
         </w:tc>
         <w:tc>
@@ -13533,12 +14399,6 @@
                 <w:rFonts w:cs="Tahoma"/>
               </w:rPr>
             </w:pPr>
-            <w:r>
-              <w:rPr>
-                <w:rFonts w:cs="Tahoma"/>
-              </w:rPr>
-              <w:t>No</w:t>
-            </w:r>
           </w:p>
         </w:tc>
         <w:tc>
@@ -13597,7 +14457,7 @@
               <w:rPr>
                 <w:rFonts w:cs="Tahoma"/>
               </w:rPr>
-              <w:t>Title</w:t>
+              <w:t>TourDetailID FK of TourDTID</w:t>
             </w:r>
           </w:p>
         </w:tc>
@@ -13644,7 +14504,7 @@
               <w:rPr>
                 <w:rFonts w:cs="Tahoma"/>
               </w:rPr>
-              <w:t>Content</w:t>
+              <w:t>Summary</w:t>
             </w:r>
           </w:p>
         </w:tc>
@@ -13692,7 +14552,7 @@
               <w:rPr>
                 <w:rFonts w:cs="Tahoma"/>
               </w:rPr>
-              <w:t>Max</w:t>
+              <w:t>300</w:t>
             </w:r>
           </w:p>
         </w:tc>
@@ -13707,15 +14567,16 @@
           </w:tcPr>
           <w:p>
             <w:pPr>
-              <w:rPr>
-                <w:rFonts w:cs="Tahoma"/>
-              </w:rPr>
-            </w:pPr>
-            <w:r>
-              <w:rPr>
-                <w:rFonts w:cs="Tahoma"/>
-              </w:rPr>
-              <w:t xml:space="preserve">   No</w:t>
+              <w:jc w:val="center"/>
+              <w:rPr>
+                <w:rFonts w:cs="Tahoma"/>
+              </w:rPr>
+            </w:pPr>
+            <w:r>
+              <w:rPr>
+                <w:rFonts w:cs="Tahoma"/>
+              </w:rPr>
+              <w:t>No</w:t>
             </w:r>
           </w:p>
         </w:tc>
@@ -13730,6 +14591,7 @@
           </w:tcPr>
           <w:p>
             <w:pPr>
+              <w:jc w:val="center"/>
               <w:rPr>
                 <w:rFonts w:cs="Tahoma"/>
               </w:rPr>
@@ -13774,7 +14636,7 @@
               <w:rPr>
                 <w:rFonts w:cs="Tahoma"/>
               </w:rPr>
-              <w:t>Maximum number of tickets</w:t>
+              <w:t>Title</w:t>
             </w:r>
           </w:p>
         </w:tc>
@@ -13821,6 +14683,183 @@
               <w:rPr>
                 <w:rFonts w:cs="Tahoma"/>
               </w:rPr>
+              <w:t>Content</w:t>
+            </w:r>
+          </w:p>
+        </w:tc>
+        <w:tc>
+          <w:tcPr>
+            <w:tcW w:w="1170" w:type="dxa"/>
+            <w:tcMar>
+              <w:left w:w="58" w:type="dxa"/>
+              <w:right w:w="58" w:type="dxa"/>
+            </w:tcMar>
+            <w:vAlign w:val="center"/>
+          </w:tcPr>
+          <w:p>
+            <w:pPr>
+              <w:jc w:val="center"/>
+              <w:rPr>
+                <w:rFonts w:cs="Tahoma"/>
+              </w:rPr>
+            </w:pPr>
+            <w:r>
+              <w:rPr>
+                <w:rFonts w:cs="Tahoma"/>
+              </w:rPr>
+              <w:t>Nvarchar</w:t>
+            </w:r>
+          </w:p>
+        </w:tc>
+        <w:tc>
+          <w:tcPr>
+            <w:tcW w:w="900" w:type="dxa"/>
+            <w:tcMar>
+              <w:left w:w="58" w:type="dxa"/>
+              <w:right w:w="58" w:type="dxa"/>
+            </w:tcMar>
+            <w:vAlign w:val="center"/>
+          </w:tcPr>
+          <w:p>
+            <w:pPr>
+              <w:jc w:val="center"/>
+              <w:rPr>
+                <w:rFonts w:cs="Tahoma"/>
+              </w:rPr>
+            </w:pPr>
+            <w:r>
+              <w:rPr>
+                <w:rFonts w:cs="Tahoma"/>
+              </w:rPr>
+              <w:t>Max</w:t>
+            </w:r>
+          </w:p>
+        </w:tc>
+        <w:tc>
+          <w:tcPr>
+            <w:tcW w:w="720" w:type="dxa"/>
+            <w:tcMar>
+              <w:left w:w="58" w:type="dxa"/>
+              <w:right w:w="58" w:type="dxa"/>
+            </w:tcMar>
+            <w:vAlign w:val="center"/>
+          </w:tcPr>
+          <w:p>
+            <w:pPr>
+              <w:rPr>
+                <w:rFonts w:cs="Tahoma"/>
+              </w:rPr>
+            </w:pPr>
+            <w:r>
+              <w:rPr>
+                <w:rFonts w:cs="Tahoma"/>
+              </w:rPr>
+              <w:t xml:space="preserve">   No</w:t>
+            </w:r>
+          </w:p>
+        </w:tc>
+        <w:tc>
+          <w:tcPr>
+            <w:tcW w:w="900" w:type="dxa"/>
+            <w:tcMar>
+              <w:left w:w="58" w:type="dxa"/>
+              <w:right w:w="58" w:type="dxa"/>
+            </w:tcMar>
+            <w:vAlign w:val="center"/>
+          </w:tcPr>
+          <w:p>
+            <w:pPr>
+              <w:rPr>
+                <w:rFonts w:cs="Tahoma"/>
+              </w:rPr>
+            </w:pPr>
+          </w:p>
+        </w:tc>
+        <w:tc>
+          <w:tcPr>
+            <w:tcW w:w="1710" w:type="dxa"/>
+            <w:tcMar>
+              <w:left w:w="58" w:type="dxa"/>
+              <w:right w:w="58" w:type="dxa"/>
+            </w:tcMar>
+            <w:vAlign w:val="center"/>
+          </w:tcPr>
+          <w:p>
+            <w:pPr>
+              <w:jc w:val="center"/>
+              <w:rPr>
+                <w:rFonts w:cs="Tahoma"/>
+              </w:rPr>
+            </w:pPr>
+          </w:p>
+        </w:tc>
+        <w:tc>
+          <w:tcPr>
+            <w:tcW w:w="2725" w:type="dxa"/>
+            <w:tcMar>
+              <w:left w:w="58" w:type="dxa"/>
+              <w:right w:w="58" w:type="dxa"/>
+            </w:tcMar>
+            <w:vAlign w:val="center"/>
+          </w:tcPr>
+          <w:p>
+            <w:pPr>
+              <w:jc w:val="center"/>
+              <w:rPr>
+                <w:rFonts w:cs="Tahoma"/>
+              </w:rPr>
+            </w:pPr>
+            <w:r>
+              <w:rPr>
+                <w:rFonts w:cs="Tahoma"/>
+              </w:rPr>
+              <w:t>Maximum number of tickets</w:t>
+            </w:r>
+          </w:p>
+        </w:tc>
+      </w:tr>
+      <w:tr>
+        <w:trPr>
+          <w:jc w:val="center"/>
+        </w:trPr>
+        <w:tc>
+          <w:tcPr>
+            <w:tcW w:w="491" w:type="dxa"/>
+            <w:tcMar>
+              <w:left w:w="58" w:type="dxa"/>
+              <w:right w:w="58" w:type="dxa"/>
+            </w:tcMar>
+            <w:vAlign w:val="center"/>
+          </w:tcPr>
+          <w:p>
+            <w:pPr>
+              <w:jc w:val="center"/>
+              <w:rPr>
+                <w:rFonts w:cs="Tahoma"/>
+              </w:rPr>
+            </w:pPr>
+          </w:p>
+        </w:tc>
+        <w:tc>
+          <w:tcPr>
+            <w:tcW w:w="1844" w:type="dxa"/>
+            <w:tcMar>
+              <w:left w:w="58" w:type="dxa"/>
+              <w:right w:w="58" w:type="dxa"/>
+            </w:tcMar>
+            <w:vAlign w:val="center"/>
+          </w:tcPr>
+          <w:p>
+            <w:pPr>
+              <w:jc w:val="center"/>
+              <w:rPr>
+                <w:rFonts w:cs="Tahoma"/>
+              </w:rPr>
+            </w:pPr>
+            <w:r>
+              <w:rPr>
+                <w:rFonts w:cs="Tahoma"/>
+              </w:rPr>
               <w:t>Image</w:t>
             </w:r>
           </w:p>
@@ -13869,7 +14908,7 @@
               <w:rPr>
                 <w:rFonts w:cs="Tahoma"/>
               </w:rPr>
-              <w:t>Max</w:t>
+              <w:t>200</w:t>
             </w:r>
           </w:p>
         </w:tc>
@@ -14347,7 +15386,7 @@
                 <w:b/>
                 <w:u w:val="single"/>
               </w:rPr>
-              <w:t>TourCGI</w:t>
+              <w:t>TourCategory</w:t>
             </w:r>
             <w:r>
               <w:rPr>
@@ -14355,6 +15394,14 @@
                 <w:b/>
                 <w:u w:val="single"/>
               </w:rPr>
+              <w:t>I</w:t>
+            </w:r>
+            <w:r>
+              <w:rPr>
+                <w:rFonts w:cs="Tahoma"/>
+                <w:b/>
+                <w:u w:val="single"/>
+              </w:rPr>
               <w:t>D</w:t>
             </w:r>
           </w:p>
@@ -14403,7 +15450,7 @@
               <w:rPr>
                 <w:rFonts w:cs="Tahoma"/>
               </w:rPr>
-              <w:t>Max</w:t>
+              <w:t>20</w:t>
             </w:r>
           </w:p>
         </w:tc>
@@ -14534,7 +15581,7 @@
               <w:rPr>
                 <w:rFonts w:cs="Tahoma"/>
               </w:rPr>
-              <w:t>TourCGTitle</w:t>
+              <w:t>TourCategoryName</w:t>
             </w:r>
           </w:p>
         </w:tc>
@@ -14582,7 +15629,7 @@
               <w:rPr>
                 <w:rFonts w:cs="Tahoma"/>
               </w:rPr>
-              <w:t>Max</w:t>
+              <w:t>50</w:t>
             </w:r>
           </w:p>
         </w:tc>
@@ -14761,7 +15808,7 @@
               <w:rPr>
                 <w:rFonts w:cs="Tahoma"/>
               </w:rPr>
-              <w:t>Max</w:t>
+              <w:t>50</w:t>
             </w:r>
           </w:p>
         </w:tc>
@@ -14914,7 +15961,7 @@
               <w:rPr>
                 <w:rFonts w:cs="Tahoma"/>
               </w:rPr>
-              <w:t>Smallint</w:t>
+              <w:t>tinyint</w:t>
             </w:r>
           </w:p>
         </w:tc>
@@ -15087,7 +16134,7 @@
               <w:rPr>
                 <w:rFonts w:cs="Tahoma"/>
               </w:rPr>
-              <w:t>Smallint</w:t>
+              <w:t>tinyint</w:t>
             </w:r>
           </w:p>
         </w:tc>
@@ -15582,7 +16629,7 @@
               <w:rPr>
                 <w:rFonts w:cs="Tahoma"/>
               </w:rPr>
-              <w:t>Transportation</w:t>
+              <w:t>Status</w:t>
             </w:r>
           </w:p>
         </w:tc>
@@ -15606,7 +16653,7 @@
               <w:rPr>
                 <w:rFonts w:cs="Tahoma"/>
               </w:rPr>
-              <w:t>Nvarchar</w:t>
+              <w:t>bit</w:t>
             </w:r>
           </w:p>
         </w:tc>
@@ -15626,191 +16673,6 @@
                 <w:rFonts w:cs="Tahoma"/>
               </w:rPr>
             </w:pPr>
-            <w:r>
-              <w:rPr>
-                <w:rFonts w:cs="Tahoma"/>
-              </w:rPr>
-              <w:t>Max</w:t>
-            </w:r>
-          </w:p>
-        </w:tc>
-        <w:tc>
-          <w:tcPr>
-            <w:tcW w:w="720" w:type="dxa"/>
-            <w:tcMar>
-              <w:left w:w="58" w:type="dxa"/>
-              <w:right w:w="58" w:type="dxa"/>
-            </w:tcMar>
-            <w:vAlign w:val="center"/>
-          </w:tcPr>
-          <w:p>
-            <w:pPr>
-              <w:jc w:val="center"/>
-              <w:rPr>
-                <w:rFonts w:cs="Tahoma"/>
-              </w:rPr>
-            </w:pPr>
-            <w:r>
-              <w:rPr>
-                <w:rFonts w:cs="Tahoma"/>
-              </w:rPr>
-              <w:t>No</w:t>
-            </w:r>
-          </w:p>
-        </w:tc>
-        <w:tc>
-          <w:tcPr>
-            <w:tcW w:w="900" w:type="dxa"/>
-            <w:tcMar>
-              <w:left w:w="58" w:type="dxa"/>
-              <w:right w:w="58" w:type="dxa"/>
-            </w:tcMar>
-            <w:vAlign w:val="center"/>
-          </w:tcPr>
-          <w:p>
-            <w:pPr>
-              <w:jc w:val="center"/>
-              <w:rPr>
-                <w:rFonts w:cs="Tahoma"/>
-              </w:rPr>
-            </w:pPr>
-          </w:p>
-        </w:tc>
-        <w:tc>
-          <w:tcPr>
-            <w:tcW w:w="1710" w:type="dxa"/>
-            <w:tcMar>
-              <w:left w:w="58" w:type="dxa"/>
-              <w:right w:w="58" w:type="dxa"/>
-            </w:tcMar>
-            <w:vAlign w:val="center"/>
-          </w:tcPr>
-          <w:p>
-            <w:pPr>
-              <w:jc w:val="center"/>
-              <w:rPr>
-                <w:rFonts w:cs="Tahoma"/>
-              </w:rPr>
-            </w:pPr>
-          </w:p>
-        </w:tc>
-        <w:tc>
-          <w:tcPr>
-            <w:tcW w:w="2725" w:type="dxa"/>
-            <w:tcMar>
-              <w:left w:w="58" w:type="dxa"/>
-              <w:right w:w="58" w:type="dxa"/>
-            </w:tcMar>
-            <w:vAlign w:val="center"/>
-          </w:tcPr>
-          <w:p>
-            <w:pPr>
-              <w:jc w:val="center"/>
-              <w:rPr>
-                <w:rFonts w:cs="Tahoma"/>
-              </w:rPr>
-            </w:pPr>
-            <w:r>
-              <w:rPr>
-                <w:rFonts w:cs="Tahoma"/>
-              </w:rPr>
-              <w:t>Ways of transportation</w:t>
-            </w:r>
-          </w:p>
-        </w:tc>
-      </w:tr>
-      <w:tr>
-        <w:trPr>
-          <w:jc w:val="center"/>
-        </w:trPr>
-        <w:tc>
-          <w:tcPr>
-            <w:tcW w:w="491" w:type="dxa"/>
-            <w:tcMar>
-              <w:left w:w="58" w:type="dxa"/>
-              <w:right w:w="58" w:type="dxa"/>
-            </w:tcMar>
-            <w:vAlign w:val="center"/>
-          </w:tcPr>
-          <w:p>
-            <w:pPr>
-              <w:jc w:val="center"/>
-              <w:rPr>
-                <w:rFonts w:cs="Tahoma"/>
-              </w:rPr>
-            </w:pPr>
-          </w:p>
-        </w:tc>
-        <w:tc>
-          <w:tcPr>
-            <w:tcW w:w="1844" w:type="dxa"/>
-            <w:tcMar>
-              <w:left w:w="58" w:type="dxa"/>
-              <w:right w:w="58" w:type="dxa"/>
-            </w:tcMar>
-            <w:vAlign w:val="center"/>
-          </w:tcPr>
-          <w:p>
-            <w:pPr>
-              <w:jc w:val="center"/>
-              <w:rPr>
-                <w:rFonts w:cs="Tahoma"/>
-              </w:rPr>
-            </w:pPr>
-            <w:r>
-              <w:rPr>
-                <w:rFonts w:cs="Tahoma"/>
-              </w:rPr>
-              <w:t>Status</w:t>
-            </w:r>
-          </w:p>
-        </w:tc>
-        <w:tc>
-          <w:tcPr>
-            <w:tcW w:w="1170" w:type="dxa"/>
-            <w:tcMar>
-              <w:left w:w="58" w:type="dxa"/>
-              <w:right w:w="58" w:type="dxa"/>
-            </w:tcMar>
-            <w:vAlign w:val="center"/>
-          </w:tcPr>
-          <w:p>
-            <w:pPr>
-              <w:jc w:val="center"/>
-              <w:rPr>
-                <w:rFonts w:cs="Tahoma"/>
-              </w:rPr>
-            </w:pPr>
-            <w:r>
-              <w:rPr>
-                <w:rFonts w:cs="Tahoma"/>
-              </w:rPr>
-              <w:t>Varchar</w:t>
-            </w:r>
-          </w:p>
-        </w:tc>
-        <w:tc>
-          <w:tcPr>
-            <w:tcW w:w="900" w:type="dxa"/>
-            <w:tcMar>
-              <w:left w:w="58" w:type="dxa"/>
-              <w:right w:w="58" w:type="dxa"/>
-            </w:tcMar>
-            <w:vAlign w:val="center"/>
-          </w:tcPr>
-          <w:p>
-            <w:pPr>
-              <w:jc w:val="center"/>
-              <w:rPr>
-                <w:rFonts w:cs="Tahoma"/>
-              </w:rPr>
-            </w:pPr>
-            <w:r>
-              <w:rPr>
-                <w:rFonts w:cs="Tahoma"/>
-              </w:rPr>
-              <w:t>Max</w:t>
-            </w:r>
           </w:p>
         </w:tc>
         <w:tc>
@@ -16295,7 +17157,7 @@
               <w:rPr>
                 <w:rFonts w:cs="Tahoma"/>
               </w:rPr>
-              <w:t>max</w:t>
+              <w:t>20</w:t>
             </w:r>
           </w:p>
         </w:tc>
@@ -16462,7 +17324,7 @@
               <w:rPr>
                 <w:rFonts w:cs="Tahoma"/>
               </w:rPr>
-              <w:t>varchar</w:t>
+              <w:t>int</w:t>
             </w:r>
           </w:p>
         </w:tc>
@@ -16482,12 +17344,6 @@
                 <w:rFonts w:cs="Tahoma"/>
               </w:rPr>
             </w:pPr>
-            <w:r>
-              <w:rPr>
-                <w:rFonts w:cs="Tahoma"/>
-              </w:rPr>
-              <w:t>max</w:t>
-            </w:r>
           </w:p>
         </w:tc>
         <w:tc>
@@ -16802,364 +17658,6 @@
                 <w:rFonts w:cs="Tahoma"/>
               </w:rPr>
               <w:t>The date which customer begin to book tour</w:t>
-            </w:r>
-          </w:p>
-        </w:tc>
-      </w:tr>
-      <w:tr>
-        <w:trPr>
-          <w:jc w:val="center"/>
-        </w:trPr>
-        <w:tc>
-          <w:tcPr>
-            <w:tcW w:w="491" w:type="dxa"/>
-            <w:tcMar>
-              <w:left w:w="58" w:type="dxa"/>
-              <w:right w:w="58" w:type="dxa"/>
-            </w:tcMar>
-            <w:vAlign w:val="center"/>
-          </w:tcPr>
-          <w:p>
-            <w:pPr>
-              <w:jc w:val="center"/>
-              <w:rPr>
-                <w:rFonts w:cs="Tahoma"/>
-              </w:rPr>
-            </w:pPr>
-          </w:p>
-        </w:tc>
-        <w:tc>
-          <w:tcPr>
-            <w:tcW w:w="1844" w:type="dxa"/>
-            <w:tcMar>
-              <w:left w:w="58" w:type="dxa"/>
-              <w:right w:w="58" w:type="dxa"/>
-            </w:tcMar>
-            <w:vAlign w:val="center"/>
-          </w:tcPr>
-          <w:p>
-            <w:pPr>
-              <w:jc w:val="center"/>
-              <w:rPr>
-                <w:rFonts w:cs="Tahoma"/>
-              </w:rPr>
-            </w:pPr>
-            <w:r>
-              <w:rPr>
-                <w:rFonts w:cs="Tahoma"/>
-              </w:rPr>
-              <w:t>TourBookedDetails</w:t>
-            </w:r>
-          </w:p>
-        </w:tc>
-        <w:tc>
-          <w:tcPr>
-            <w:tcW w:w="1170" w:type="dxa"/>
-            <w:tcMar>
-              <w:left w:w="58" w:type="dxa"/>
-              <w:right w:w="58" w:type="dxa"/>
-            </w:tcMar>
-            <w:vAlign w:val="center"/>
-          </w:tcPr>
-          <w:p>
-            <w:pPr>
-              <w:jc w:val="center"/>
-              <w:rPr>
-                <w:rFonts w:cs="Tahoma"/>
-              </w:rPr>
-            </w:pPr>
-            <w:r>
-              <w:rPr>
-                <w:rFonts w:cs="Tahoma"/>
-              </w:rPr>
-              <w:t>Varchar</w:t>
-            </w:r>
-          </w:p>
-        </w:tc>
-        <w:tc>
-          <w:tcPr>
-            <w:tcW w:w="900" w:type="dxa"/>
-            <w:tcMar>
-              <w:left w:w="58" w:type="dxa"/>
-              <w:right w:w="58" w:type="dxa"/>
-            </w:tcMar>
-            <w:vAlign w:val="center"/>
-          </w:tcPr>
-          <w:p>
-            <w:pPr>
-              <w:jc w:val="center"/>
-              <w:rPr>
-                <w:rFonts w:cs="Tahoma"/>
-              </w:rPr>
-            </w:pPr>
-            <w:r>
-              <w:rPr>
-                <w:rFonts w:cs="Tahoma"/>
-              </w:rPr>
-              <w:t>Max</w:t>
-            </w:r>
-          </w:p>
-        </w:tc>
-        <w:tc>
-          <w:tcPr>
-            <w:tcW w:w="720" w:type="dxa"/>
-            <w:tcMar>
-              <w:left w:w="58" w:type="dxa"/>
-              <w:right w:w="58" w:type="dxa"/>
-            </w:tcMar>
-            <w:vAlign w:val="center"/>
-          </w:tcPr>
-          <w:p>
-            <w:pPr>
-              <w:jc w:val="center"/>
-              <w:rPr>
-                <w:rFonts w:cs="Tahoma"/>
-              </w:rPr>
-            </w:pPr>
-            <w:r>
-              <w:rPr>
-                <w:rFonts w:cs="Tahoma"/>
-              </w:rPr>
-              <w:t>Yes</w:t>
-            </w:r>
-          </w:p>
-        </w:tc>
-        <w:tc>
-          <w:tcPr>
-            <w:tcW w:w="900" w:type="dxa"/>
-            <w:tcMar>
-              <w:left w:w="58" w:type="dxa"/>
-              <w:right w:w="58" w:type="dxa"/>
-            </w:tcMar>
-            <w:vAlign w:val="center"/>
-          </w:tcPr>
-          <w:p>
-            <w:pPr>
-              <w:jc w:val="center"/>
-              <w:rPr>
-                <w:rFonts w:cs="Tahoma"/>
-              </w:rPr>
-            </w:pPr>
-          </w:p>
-        </w:tc>
-        <w:tc>
-          <w:tcPr>
-            <w:tcW w:w="1710" w:type="dxa"/>
-            <w:tcMar>
-              <w:left w:w="58" w:type="dxa"/>
-              <w:right w:w="58" w:type="dxa"/>
-            </w:tcMar>
-            <w:vAlign w:val="center"/>
-          </w:tcPr>
-          <w:p>
-            <w:pPr>
-              <w:jc w:val="center"/>
-              <w:rPr>
-                <w:rFonts w:cs="Tahoma"/>
-              </w:rPr>
-            </w:pPr>
-          </w:p>
-        </w:tc>
-        <w:tc>
-          <w:tcPr>
-            <w:tcW w:w="2725" w:type="dxa"/>
-            <w:tcMar>
-              <w:left w:w="58" w:type="dxa"/>
-              <w:right w:w="58" w:type="dxa"/>
-            </w:tcMar>
-            <w:vAlign w:val="center"/>
-          </w:tcPr>
-          <w:p>
-            <w:pPr>
-              <w:jc w:val="center"/>
-              <w:rPr>
-                <w:rFonts w:cs="Tahoma"/>
-              </w:rPr>
-            </w:pPr>
-            <w:r>
-              <w:rPr>
-                <w:rFonts w:cs="Tahoma"/>
-              </w:rPr>
-              <w:t>Booked Tour.</w:t>
-            </w:r>
-          </w:p>
-        </w:tc>
-      </w:tr>
-      <w:tr>
-        <w:trPr>
-          <w:jc w:val="center"/>
-        </w:trPr>
-        <w:tc>
-          <w:tcPr>
-            <w:tcW w:w="491" w:type="dxa"/>
-            <w:tcMar>
-              <w:left w:w="58" w:type="dxa"/>
-              <w:right w:w="58" w:type="dxa"/>
-            </w:tcMar>
-            <w:vAlign w:val="center"/>
-          </w:tcPr>
-          <w:p>
-            <w:pPr>
-              <w:jc w:val="center"/>
-              <w:rPr>
-                <w:rFonts w:cs="Tahoma"/>
-              </w:rPr>
-            </w:pPr>
-          </w:p>
-        </w:tc>
-        <w:tc>
-          <w:tcPr>
-            <w:tcW w:w="1844" w:type="dxa"/>
-            <w:tcMar>
-              <w:left w:w="58" w:type="dxa"/>
-              <w:right w:w="58" w:type="dxa"/>
-            </w:tcMar>
-            <w:vAlign w:val="center"/>
-          </w:tcPr>
-          <w:p>
-            <w:pPr>
-              <w:jc w:val="center"/>
-              <w:rPr>
-                <w:rFonts w:cs="Tahoma"/>
-              </w:rPr>
-            </w:pPr>
-            <w:r>
-              <w:rPr>
-                <w:rFonts w:cs="Tahoma"/>
-              </w:rPr>
-              <w:t>CarBookedDetails</w:t>
-            </w:r>
-          </w:p>
-        </w:tc>
-        <w:tc>
-          <w:tcPr>
-            <w:tcW w:w="1170" w:type="dxa"/>
-            <w:tcMar>
-              <w:left w:w="58" w:type="dxa"/>
-              <w:right w:w="58" w:type="dxa"/>
-            </w:tcMar>
-            <w:vAlign w:val="center"/>
-          </w:tcPr>
-          <w:p>
-            <w:pPr>
-              <w:jc w:val="center"/>
-              <w:rPr>
-                <w:rFonts w:cs="Tahoma"/>
-              </w:rPr>
-            </w:pPr>
-            <w:r>
-              <w:rPr>
-                <w:rFonts w:cs="Tahoma"/>
-              </w:rPr>
-              <w:t>Varchar</w:t>
-            </w:r>
-          </w:p>
-        </w:tc>
-        <w:tc>
-          <w:tcPr>
-            <w:tcW w:w="900" w:type="dxa"/>
-            <w:tcMar>
-              <w:left w:w="58" w:type="dxa"/>
-              <w:right w:w="58" w:type="dxa"/>
-            </w:tcMar>
-            <w:vAlign w:val="center"/>
-          </w:tcPr>
-          <w:p>
-            <w:pPr>
-              <w:jc w:val="center"/>
-              <w:rPr>
-                <w:rFonts w:cs="Tahoma"/>
-              </w:rPr>
-            </w:pPr>
-            <w:r>
-              <w:rPr>
-                <w:rFonts w:cs="Tahoma"/>
-              </w:rPr>
-              <w:t>Max</w:t>
-            </w:r>
-          </w:p>
-        </w:tc>
-        <w:tc>
-          <w:tcPr>
-            <w:tcW w:w="720" w:type="dxa"/>
-            <w:tcMar>
-              <w:left w:w="58" w:type="dxa"/>
-              <w:right w:w="58" w:type="dxa"/>
-            </w:tcMar>
-            <w:vAlign w:val="center"/>
-          </w:tcPr>
-          <w:p>
-            <w:pPr>
-              <w:jc w:val="center"/>
-              <w:rPr>
-                <w:rFonts w:cs="Tahoma"/>
-              </w:rPr>
-            </w:pPr>
-            <w:r>
-              <w:rPr>
-                <w:rFonts w:cs="Tahoma"/>
-              </w:rPr>
-              <w:t>Yes</w:t>
-            </w:r>
-          </w:p>
-        </w:tc>
-        <w:tc>
-          <w:tcPr>
-            <w:tcW w:w="900" w:type="dxa"/>
-            <w:tcMar>
-              <w:left w:w="58" w:type="dxa"/>
-              <w:right w:w="58" w:type="dxa"/>
-            </w:tcMar>
-            <w:vAlign w:val="center"/>
-          </w:tcPr>
-          <w:p>
-            <w:pPr>
-              <w:jc w:val="center"/>
-              <w:rPr>
-                <w:rFonts w:cs="Tahoma"/>
-              </w:rPr>
-            </w:pPr>
-          </w:p>
-        </w:tc>
-        <w:tc>
-          <w:tcPr>
-            <w:tcW w:w="1710" w:type="dxa"/>
-            <w:tcMar>
-              <w:left w:w="58" w:type="dxa"/>
-              <w:right w:w="58" w:type="dxa"/>
-            </w:tcMar>
-            <w:vAlign w:val="center"/>
-          </w:tcPr>
-          <w:p>
-            <w:pPr>
-              <w:jc w:val="center"/>
-              <w:rPr>
-                <w:rFonts w:cs="Tahoma"/>
-              </w:rPr>
-            </w:pPr>
-          </w:p>
-        </w:tc>
-        <w:tc>
-          <w:tcPr>
-            <w:tcW w:w="2725" w:type="dxa"/>
-            <w:tcMar>
-              <w:left w:w="58" w:type="dxa"/>
-              <w:right w:w="58" w:type="dxa"/>
-            </w:tcMar>
-            <w:vAlign w:val="center"/>
-          </w:tcPr>
-          <w:p>
-            <w:pPr>
-              <w:jc w:val="center"/>
-              <w:rPr>
-                <w:rFonts w:cs="Tahoma"/>
-              </w:rPr>
-            </w:pPr>
-            <w:r>
-              <w:rPr>
-                <w:rFonts w:cs="Tahoma"/>
-              </w:rPr>
-              <w:t>Booked Car.</w:t>
             </w:r>
           </w:p>
         </w:tc>
@@ -17205,7 +17703,7 @@
         <w:rPr>
           <w:lang w:val="en-US"/>
         </w:rPr>
-        <w:t>TourBookedDetails</w:t>
+        <w:t>TourBookedDetail</w:t>
       </w:r>
       <w:bookmarkEnd w:id="43"/>
     </w:p>
@@ -17230,8 +17728,8 @@
       </w:tblPr>
       <w:tblGrid>
         <w:gridCol w:w="491"/>
-        <w:gridCol w:w="1844"/>
-        <w:gridCol w:w="1170"/>
+        <w:gridCol w:w="2204"/>
+        <w:gridCol w:w="810"/>
         <w:gridCol w:w="900"/>
         <w:gridCol w:w="720"/>
         <w:gridCol w:w="900"/>
@@ -17271,7 +17769,7 @@
         </w:tc>
         <w:tc>
           <w:tcPr>
-            <w:tcW w:w="1844" w:type="dxa"/>
+            <w:tcW w:w="2204" w:type="dxa"/>
             <w:shd w:val="clear" w:color="auto" w:fill="D9D9D9"/>
             <w:tcMar>
               <w:left w:w="58" w:type="dxa"/>
@@ -17298,7 +17796,7 @@
         </w:tc>
         <w:tc>
           <w:tcPr>
-            <w:tcW w:w="1170" w:type="dxa"/>
+            <w:tcW w:w="810" w:type="dxa"/>
             <w:shd w:val="clear" w:color="auto" w:fill="D9D9D9"/>
             <w:tcMar>
               <w:left w:w="58" w:type="dxa"/>
@@ -17489,7 +17987,7 @@
         </w:tc>
         <w:tc>
           <w:tcPr>
-            <w:tcW w:w="1844" w:type="dxa"/>
+            <w:tcW w:w="2204" w:type="dxa"/>
             <w:tcMar>
               <w:left w:w="58" w:type="dxa"/>
               <w:right w:w="58" w:type="dxa"/>
@@ -17511,7 +18009,7 @@
                 <w:b/>
                 <w:u w:val="single"/>
               </w:rPr>
-              <w:t>TourBKDT</w:t>
+              <w:t>TourB</w:t>
             </w:r>
             <w:r>
               <w:rPr>
@@ -17519,31 +18017,39 @@
                 <w:b/>
                 <w:u w:val="single"/>
               </w:rPr>
+              <w:t>ookedDetail</w:t>
+            </w:r>
+            <w:r>
+              <w:rPr>
+                <w:rFonts w:cs="Tahoma"/>
+                <w:b/>
+                <w:u w:val="single"/>
+              </w:rPr>
               <w:t>ID</w:t>
             </w:r>
           </w:p>
         </w:tc>
         <w:tc>
           <w:tcPr>
-            <w:tcW w:w="1170" w:type="dxa"/>
-            <w:tcMar>
-              <w:left w:w="58" w:type="dxa"/>
-              <w:right w:w="58" w:type="dxa"/>
-            </w:tcMar>
-            <w:vAlign w:val="center"/>
-          </w:tcPr>
-          <w:p>
-            <w:pPr>
-              <w:jc w:val="center"/>
-              <w:rPr>
-                <w:rFonts w:cs="Tahoma"/>
-              </w:rPr>
-            </w:pPr>
-            <w:r>
-              <w:rPr>
-                <w:rFonts w:cs="Tahoma"/>
-              </w:rPr>
-              <w:t>varchar</w:t>
+            <w:tcW w:w="810" w:type="dxa"/>
+            <w:tcMar>
+              <w:left w:w="58" w:type="dxa"/>
+              <w:right w:w="58" w:type="dxa"/>
+            </w:tcMar>
+            <w:vAlign w:val="center"/>
+          </w:tcPr>
+          <w:p>
+            <w:pPr>
+              <w:jc w:val="center"/>
+              <w:rPr>
+                <w:rFonts w:cs="Tahoma"/>
+              </w:rPr>
+            </w:pPr>
+            <w:r>
+              <w:rPr>
+                <w:rFonts w:cs="Tahoma"/>
+              </w:rPr>
+              <w:t>int</w:t>
             </w:r>
           </w:p>
         </w:tc>
@@ -17563,12 +18069,6 @@
                 <w:rFonts w:cs="Tahoma"/>
               </w:rPr>
             </w:pPr>
-            <w:r>
-              <w:rPr>
-                <w:rFonts w:cs="Tahoma"/>
-              </w:rPr>
-              <w:t>Max</w:t>
-            </w:r>
           </w:p>
         </w:tc>
         <w:tc>
@@ -17686,7 +18186,7 @@
         </w:tc>
         <w:tc>
           <w:tcPr>
-            <w:tcW w:w="1844" w:type="dxa"/>
+            <w:tcW w:w="2204" w:type="dxa"/>
             <w:tcMar>
               <w:left w:w="58" w:type="dxa"/>
               <w:right w:w="58" w:type="dxa"/>
@@ -17716,7 +18216,7 @@
         </w:tc>
         <w:tc>
           <w:tcPr>
-            <w:tcW w:w="1170" w:type="dxa"/>
+            <w:tcW w:w="810" w:type="dxa"/>
             <w:tcMar>
               <w:left w:w="58" w:type="dxa"/>
               <w:right w:w="58" w:type="dxa"/>
@@ -17758,7 +18258,7 @@
               <w:rPr>
                 <w:rFonts w:cs="Tahoma"/>
               </w:rPr>
-              <w:t>Max</w:t>
+              <w:t>20</w:t>
             </w:r>
           </w:p>
         </w:tc>
@@ -17935,7 +18435,7 @@
         </w:tc>
         <w:tc>
           <w:tcPr>
-            <w:tcW w:w="1844" w:type="dxa"/>
+            <w:tcW w:w="2204" w:type="dxa"/>
             <w:tcMar>
               <w:left w:w="58" w:type="dxa"/>
               <w:right w:w="58" w:type="dxa"/>
@@ -17959,7 +18459,7 @@
         </w:tc>
         <w:tc>
           <w:tcPr>
-            <w:tcW w:w="1170" w:type="dxa"/>
+            <w:tcW w:w="810" w:type="dxa"/>
             <w:tcMar>
               <w:left w:w="58" w:type="dxa"/>
               <w:right w:w="58" w:type="dxa"/>
@@ -18000,7 +18500,7 @@
               <w:rPr>
                 <w:rFonts w:cs="Tahoma"/>
               </w:rPr>
-              <w:t xml:space="preserve">    Max</w:t>
+              <w:t xml:space="preserve">    20</w:t>
             </w:r>
           </w:p>
         </w:tc>
@@ -18147,7 +18647,7 @@
         </w:tc>
         <w:tc>
           <w:tcPr>
-            <w:tcW w:w="1844" w:type="dxa"/>
+            <w:tcW w:w="2204" w:type="dxa"/>
             <w:tcMar>
               <w:left w:w="58" w:type="dxa"/>
               <w:right w:w="58" w:type="dxa"/>
@@ -18171,7 +18671,7 @@
         </w:tc>
         <w:tc>
           <w:tcPr>
-            <w:tcW w:w="1170" w:type="dxa"/>
+            <w:tcW w:w="810" w:type="dxa"/>
             <w:tcMar>
               <w:left w:w="58" w:type="dxa"/>
               <w:right w:w="58" w:type="dxa"/>
@@ -18320,7 +18820,7 @@
         </w:tc>
         <w:tc>
           <w:tcPr>
-            <w:tcW w:w="1844" w:type="dxa"/>
+            <w:tcW w:w="2204" w:type="dxa"/>
             <w:tcMar>
               <w:left w:w="58" w:type="dxa"/>
               <w:right w:w="58" w:type="dxa"/>
@@ -18344,7 +18844,7 @@
         </w:tc>
         <w:tc>
           <w:tcPr>
-            <w:tcW w:w="1170" w:type="dxa"/>
+            <w:tcW w:w="810" w:type="dxa"/>
             <w:tcMar>
               <w:left w:w="58" w:type="dxa"/>
               <w:right w:w="58" w:type="dxa"/>
@@ -18493,7 +18993,7 @@
         </w:tc>
         <w:tc>
           <w:tcPr>
-            <w:tcW w:w="1844" w:type="dxa"/>
+            <w:tcW w:w="2204" w:type="dxa"/>
             <w:tcMar>
               <w:left w:w="58" w:type="dxa"/>
               <w:right w:w="58" w:type="dxa"/>
@@ -18517,7 +19017,7 @@
         </w:tc>
         <w:tc>
           <w:tcPr>
-            <w:tcW w:w="1170" w:type="dxa"/>
+            <w:tcW w:w="810" w:type="dxa"/>
             <w:tcMar>
               <w:left w:w="58" w:type="dxa"/>
               <w:right w:w="58" w:type="dxa"/>
@@ -19059,7 +19559,7 @@
               <w:rPr>
                 <w:rFonts w:cs="Tahoma"/>
               </w:rPr>
-              <w:t>Max</w:t>
+              <w:t>20</w:t>
             </w:r>
           </w:p>
         </w:tc>
@@ -19172,6 +19672,7 @@
               <w:rPr>
                 <w:rFonts w:cs="Tahoma"/>
               </w:rPr>
+              <w:lastRenderedPageBreak/>
               <w:t>FK</w:t>
             </w:r>
           </w:p>
@@ -19226,7 +19727,7 @@
               <w:rPr>
                 <w:rFonts w:cs="Tahoma"/>
               </w:rPr>
-              <w:t>varchar</w:t>
+              <w:t>int</w:t>
             </w:r>
           </w:p>
         </w:tc>
@@ -19246,12 +19747,6 @@
                 <w:rFonts w:cs="Tahoma"/>
               </w:rPr>
             </w:pPr>
-            <w:r>
-              <w:rPr>
-                <w:rFonts w:cs="Tahoma"/>
-              </w:rPr>
-              <w:t>Max</w:t>
-            </w:r>
           </w:p>
         </w:tc>
         <w:tc>
@@ -19492,7 +19987,13 @@
               <w:rPr>
                 <w:rFonts w:cs="Tahoma"/>
               </w:rPr>
-              <w:t xml:space="preserve">    Max</w:t>
+              <w:t xml:space="preserve">    </w:t>
+            </w:r>
+            <w:r>
+              <w:rPr>
+                <w:rFonts w:cs="Tahoma"/>
+              </w:rPr>
+              <w:t>20</w:t>
             </w:r>
           </w:p>
         </w:tc>
@@ -19677,6 +20178,12 @@
                 <w:rFonts w:cs="Tahoma"/>
               </w:rPr>
             </w:pPr>
+            <w:r>
+              <w:rPr>
+                <w:rFonts w:cs="Tahoma"/>
+              </w:rPr>
+              <w:t>tiny</w:t>
+            </w:r>
             <w:r>
               <w:rPr>
                 <w:rFonts w:cs="Tahoma"/>
@@ -20156,6 +20663,14 @@
                 <w:b/>
                 <w:u w:val="single"/>
               </w:rPr>
+              <w:t>User</w:t>
+            </w:r>
+            <w:r>
+              <w:rPr>
+                <w:rFonts w:cs="Tahoma"/>
+                <w:b/>
+                <w:u w:val="single"/>
+              </w:rPr>
               <w:t>ID</w:t>
             </w:r>
           </w:p>
@@ -20827,7 +21342,7 @@
               <w:rPr>
                 <w:rFonts w:cs="Tahoma"/>
               </w:rPr>
-              <w:t>max</w:t>
+              <w:t>20</w:t>
             </w:r>
           </w:p>
         </w:tc>
@@ -21006,7 +21521,7 @@
               <w:rPr>
                 <w:rFonts w:cs="Tahoma"/>
               </w:rPr>
-              <w:t>max</w:t>
+              <w:t>20</w:t>
             </w:r>
           </w:p>
         </w:tc>
@@ -21185,7 +21700,7 @@
               <w:rPr>
                 <w:rFonts w:cs="Tahoma"/>
               </w:rPr>
-              <w:t>max</w:t>
+              <w:t>50</w:t>
             </w:r>
           </w:p>
         </w:tc>
@@ -21364,7 +21879,7 @@
               <w:rPr>
                 <w:rFonts w:cs="Tahoma"/>
               </w:rPr>
-              <w:t>max</w:t>
+              <w:t>20</w:t>
             </w:r>
           </w:p>
         </w:tc>
@@ -21543,7 +22058,7 @@
               <w:rPr>
                 <w:rFonts w:cs="Tahoma"/>
               </w:rPr>
-              <w:t>Max</w:t>
+              <w:t>50</w:t>
             </w:r>
           </w:p>
         </w:tc>
@@ -22184,6 +22699,12 @@
               <w:rPr>
                 <w:rFonts w:cs="Tahoma"/>
               </w:rPr>
+              <w:t>n</w:t>
+            </w:r>
+            <w:r>
+              <w:rPr>
+                <w:rFonts w:cs="Tahoma"/>
+              </w:rPr>
               <w:t>Varchar</w:t>
             </w:r>
           </w:p>
@@ -22208,7 +22729,7 @@
               <w:rPr>
                 <w:rFonts w:cs="Tahoma"/>
               </w:rPr>
-              <w:t>Max</w:t>
+              <w:t>20</w:t>
             </w:r>
           </w:p>
         </w:tc>
@@ -22873,7 +23394,7 @@
               <w:rPr>
                 <w:rFonts w:cs="Tahoma"/>
               </w:rPr>
-              <w:t>max</w:t>
+              <w:t>20</w:t>
             </w:r>
           </w:p>
         </w:tc>
@@ -23860,7 +24381,7 @@
               <w:rPr>
                 <w:rFonts w:cs="Tahoma"/>
               </w:rPr>
-              <w:t>varchar</w:t>
+              <w:t>int</w:t>
             </w:r>
           </w:p>
         </w:tc>
@@ -23880,12 +24401,6 @@
                 <w:rFonts w:cs="Tahoma"/>
               </w:rPr>
             </w:pPr>
-            <w:r>
-              <w:rPr>
-                <w:rFonts w:cs="Tahoma"/>
-              </w:rPr>
-              <w:t>max</w:t>
-            </w:r>
           </w:p>
         </w:tc>
         <w:tc>
@@ -23997,6 +24512,7 @@
               <w:rPr>
                 <w:rFonts w:cs="Tahoma"/>
               </w:rPr>
+              <w:lastRenderedPageBreak/>
               <w:t>FK</w:t>
             </w:r>
           </w:p>
@@ -24051,7 +24567,7 @@
               <w:rPr>
                 <w:rFonts w:cs="Tahoma"/>
               </w:rPr>
-              <w:t>varchar</w:t>
+              <w:t>int</w:t>
             </w:r>
           </w:p>
         </w:tc>
@@ -24071,12 +24587,6 @@
                 <w:rFonts w:cs="Tahoma"/>
               </w:rPr>
             </w:pPr>
-            <w:r>
-              <w:rPr>
-                <w:rFonts w:cs="Tahoma"/>
-              </w:rPr>
-              <w:t>max</w:t>
-            </w:r>
           </w:p>
         </w:tc>
         <w:tc>
@@ -24795,7 +25305,7 @@
               <w:rPr>
                 <w:rFonts w:cs="Tahoma"/>
               </w:rPr>
-              <w:t>varchar</w:t>
+              <w:t>int</w:t>
             </w:r>
           </w:p>
         </w:tc>
@@ -24815,12 +25325,6 @@
                 <w:rFonts w:cs="Tahoma"/>
               </w:rPr>
             </w:pPr>
-            <w:r>
-              <w:rPr>
-                <w:rFonts w:cs="Tahoma"/>
-              </w:rPr>
-              <w:t>Max</w:t>
-            </w:r>
           </w:p>
         </w:tc>
         <w:tc>
@@ -24980,7 +25484,7 @@
               <w:rPr>
                 <w:rFonts w:cs="Tahoma"/>
               </w:rPr>
-              <w:t>varchar</w:t>
+              <w:t>int</w:t>
             </w:r>
           </w:p>
         </w:tc>
@@ -25000,12 +25504,6 @@
                 <w:rFonts w:cs="Tahoma"/>
               </w:rPr>
             </w:pPr>
-            <w:r>
-              <w:rPr>
-                <w:rFonts w:cs="Tahoma"/>
-              </w:rPr>
-              <w:t>Max</w:t>
-            </w:r>
           </w:p>
         </w:tc>
         <w:tc>
@@ -25246,7 +25744,13 @@
               <w:rPr>
                 <w:rFonts w:cs="Tahoma"/>
               </w:rPr>
-              <w:t xml:space="preserve">    Max</w:t>
+              <w:t xml:space="preserve">    </w:t>
+            </w:r>
+            <w:r>
+              <w:rPr>
+                <w:rFonts w:cs="Tahoma"/>
+              </w:rPr>
+              <w:t>20</w:t>
             </w:r>
           </w:p>
         </w:tc>
@@ -25465,7 +25969,7 @@
               <w:rPr>
                 <w:rFonts w:cs="Tahoma"/>
               </w:rPr>
-              <w:t>Max</w:t>
+              <w:t>20</w:t>
             </w:r>
           </w:p>
         </w:tc>
@@ -25678,7 +26182,7 @@
               <w:rPr>
                 <w:rFonts w:cs="Tahoma"/>
               </w:rPr>
-              <w:t>Max</w:t>
+              <w:t>300</w:t>
             </w:r>
           </w:p>
         </w:tc>
@@ -25833,7 +26337,7 @@
               <w:rPr>
                 <w:rFonts w:cs="Tahoma"/>
               </w:rPr>
-              <w:t>Int</w:t>
+              <w:t>tinyint</w:t>
             </w:r>
           </w:p>
         </w:tc>
@@ -26062,7 +26566,7 @@
                     <pic:cNvPicPr/>
                   </pic:nvPicPr>
                   <pic:blipFill>
-                    <a:blip r:embed="rId18">
+                    <a:blip r:embed="rId47">
                       <a:extLst>
                         <a:ext uri="{28A0092B-C50C-407E-A947-70E740481C1C}">
                           <a14:useLocalDpi xmlns:a14="http://schemas.microsoft.com/office/drawing/2010/main" val="0"/>
@@ -26130,7 +26634,7 @@
                     <pic:cNvPicPr/>
                   </pic:nvPicPr>
                   <pic:blipFill>
-                    <a:blip r:embed="rId19">
+                    <a:blip r:embed="rId48">
                       <a:extLst>
                         <a:ext uri="{28A0092B-C50C-407E-A947-70E740481C1C}">
                           <a14:useLocalDpi xmlns:a14="http://schemas.microsoft.com/office/drawing/2010/main" val="0"/>
@@ -26198,7 +26702,7 @@
                     <pic:cNvPicPr/>
                   </pic:nvPicPr>
                   <pic:blipFill>
-                    <a:blip r:embed="rId20">
+                    <a:blip r:embed="rId49">
                       <a:extLst>
                         <a:ext uri="{28A0092B-C50C-407E-A947-70E740481C1C}">
                           <a14:useLocalDpi xmlns:a14="http://schemas.microsoft.com/office/drawing/2010/main" val="0"/>
@@ -26224,8 +26728,239 @@
           </wp:inline>
         </w:drawing>
       </w:r>
+    </w:p>
+    <w:p>
+      <w:pPr>
+        <w:rPr>
+          <w:rFonts w:cs="Tahoma"/>
+        </w:rPr>
+      </w:pPr>
+      <w:r>
+        <w:rPr>
+          <w:rFonts w:cs="Tahoma"/>
+        </w:rPr>
+        <w:t>*Create Tour Category</w:t>
+      </w:r>
+    </w:p>
+    <w:p>
+      <w:pPr>
+        <w:rPr>
+          <w:rFonts w:cs="Tahoma"/>
+        </w:rPr>
+      </w:pPr>
+      <w:r>
+        <w:rPr>
+          <w:rFonts w:ascii="Times New Roman" w:hAnsi="Times New Roman"/>
+          <w:sz w:val="28"/>
+          <w:szCs w:val="28"/>
+        </w:rPr>
+        <w:object w:dxaOrig="7168" w:dyaOrig="5390">
+          <v:shape id="_x0000_i1041" type="#_x0000_t75" style="width:516.6pt;height:442.8pt" o:ole="">
+            <v:imagedata r:id="rId50" o:title=""/>
+          </v:shape>
+          <o:OLEObject Type="Embed" ProgID="PowerPoint.Slide.12" ShapeID="_x0000_i1041" DrawAspect="Content" ObjectID="_1562001197" r:id="rId51"/>
+        </w:object>
+      </w:r>
+    </w:p>
+    <w:p>
+      <w:pPr>
+        <w:rPr>
+          <w:rFonts w:cs="Tahoma"/>
+        </w:rPr>
+      </w:pPr>
+      <w:r>
+        <w:rPr>
+          <w:rFonts w:cs="Tahoma"/>
+        </w:rPr>
+        <w:t>*Update Tour Category</w:t>
+      </w:r>
+    </w:p>
+    <w:p>
+      <w:pPr>
+        <w:rPr>
+          <w:rFonts w:ascii="Times New Roman" w:hAnsi="Times New Roman"/>
+          <w:sz w:val="28"/>
+          <w:szCs w:val="28"/>
+        </w:rPr>
+      </w:pPr>
+      <w:r>
+        <w:rPr>
+          <w:rFonts w:ascii="Times New Roman" w:hAnsi="Times New Roman"/>
+          <w:sz w:val="28"/>
+          <w:szCs w:val="28"/>
+        </w:rPr>
+        <w:object w:dxaOrig="7168" w:dyaOrig="5390">
+          <v:shape id="_x0000_i1042" type="#_x0000_t75" style="width:532.8pt;height:7in" o:ole="">
+            <v:imagedata r:id="rId52" o:title=""/>
+          </v:shape>
+          <o:OLEObject Type="Embed" ProgID="PowerPoint.Slide.12" ShapeID="_x0000_i1042" DrawAspect="Content" ObjectID="_1562001198" r:id="rId53"/>
+        </w:object>
+      </w:r>
+      <w:r>
+        <w:rPr>
+          <w:rFonts w:ascii="Times New Roman" w:hAnsi="Times New Roman"/>
+          <w:sz w:val="28"/>
+          <w:szCs w:val="28"/>
+        </w:rPr>
+        <w:t>*Create Tour</w:t>
+      </w:r>
+    </w:p>
+    <w:p>
+      <w:pPr>
+        <w:rPr>
+          <w:rFonts w:ascii="Times New Roman" w:hAnsi="Times New Roman"/>
+          <w:sz w:val="28"/>
+          <w:szCs w:val="28"/>
+        </w:rPr>
+      </w:pPr>
+      <w:r>
+        <w:rPr>
+          <w:rFonts w:ascii="Times New Roman" w:hAnsi="Times New Roman"/>
+          <w:sz w:val="28"/>
+          <w:szCs w:val="28"/>
+        </w:rPr>
+        <w:object w:dxaOrig="7108" w:dyaOrig="5344">
+          <v:shape id="_x0000_i1043" type="#_x0000_t75" style="width:557.4pt;height:499.8pt" o:ole="">
+            <v:imagedata r:id="rId54" o:title=""/>
+          </v:shape>
+          <o:OLEObject Type="Embed" ProgID="PowerPoint.Slide.12" ShapeID="_x0000_i1043" DrawAspect="Content" ObjectID="_1562001199" r:id="rId55"/>
+        </w:object>
+      </w:r>
+      <w:r>
+        <w:rPr>
+          <w:rFonts w:ascii="Times New Roman" w:hAnsi="Times New Roman"/>
+          <w:sz w:val="28"/>
+          <w:szCs w:val="28"/>
+        </w:rPr>
+        <w:t>*Update Tour</w:t>
+      </w:r>
+    </w:p>
+    <w:p>
+      <w:pPr>
+        <w:rPr>
+          <w:rFonts w:ascii="Times New Roman" w:hAnsi="Times New Roman"/>
+          <w:sz w:val="28"/>
+          <w:szCs w:val="28"/>
+        </w:rPr>
+      </w:pPr>
+      <w:r>
+        <w:rPr>
+          <w:rFonts w:ascii="Times New Roman" w:hAnsi="Times New Roman"/>
+          <w:sz w:val="28"/>
+          <w:szCs w:val="28"/>
+        </w:rPr>
+        <w:object w:dxaOrig="7168" w:dyaOrig="5390">
+          <v:shape id="_x0000_i1044" type="#_x0000_t75" style="width:557.4pt;height:470.4pt" o:ole="">
+            <v:imagedata r:id="rId56" o:title=""/>
+          </v:shape>
+          <o:OLEObject Type="Embed" ProgID="PowerPoint.Slide.12" ShapeID="_x0000_i1044" DrawAspect="Content" ObjectID="_1562001200" r:id="rId57"/>
+        </w:object>
+      </w:r>
+      <w:r>
+        <w:rPr>
+          <w:rFonts w:ascii="Times New Roman" w:hAnsi="Times New Roman"/>
+          <w:sz w:val="28"/>
+          <w:szCs w:val="28"/>
+        </w:rPr>
+        <w:t>*Search Tour</w:t>
+      </w:r>
+    </w:p>
+    <w:p>
+      <w:pPr>
+        <w:rPr>
+          <w:rFonts w:ascii="Times New Roman" w:hAnsi="Times New Roman"/>
+          <w:sz w:val="28"/>
+          <w:szCs w:val="28"/>
+        </w:rPr>
+      </w:pPr>
+      <w:r>
+        <w:rPr>
+          <w:rFonts w:ascii="Times New Roman" w:hAnsi="Times New Roman"/>
+          <w:sz w:val="28"/>
+          <w:szCs w:val="28"/>
+        </w:rPr>
+        <w:object w:dxaOrig="7168" w:dyaOrig="5390">
+          <v:shape id="_x0000_i1045" type="#_x0000_t75" style="width:570pt;height:437.4pt" o:ole="">
+            <v:imagedata r:id="rId58" o:title=""/>
+          </v:shape>
+          <o:OLEObject Type="Embed" ProgID="PowerPoint.Slide.12" ShapeID="_x0000_i1045" DrawAspect="Content" ObjectID="_1562001201" r:id="rId59"/>
+        </w:object>
+      </w:r>
+      <w:r>
+        <w:rPr>
+          <w:rFonts w:ascii="Times New Roman" w:hAnsi="Times New Roman"/>
+          <w:sz w:val="28"/>
+          <w:szCs w:val="28"/>
+        </w:rPr>
+        <w:t>*Search Comment</w:t>
+      </w:r>
+    </w:p>
+    <w:p>
+      <w:pPr>
+        <w:rPr>
+          <w:rFonts w:ascii="Times New Roman" w:hAnsi="Times New Roman"/>
+          <w:sz w:val="28"/>
+          <w:szCs w:val="28"/>
+        </w:rPr>
+      </w:pPr>
+      <w:r>
+        <w:rPr>
+          <w:rFonts w:ascii="Times New Roman" w:hAnsi="Times New Roman"/>
+          <w:sz w:val="28"/>
+          <w:szCs w:val="28"/>
+        </w:rPr>
+        <w:object w:dxaOrig="7168" w:dyaOrig="5390">
+          <v:shape id="_x0000_i1046" type="#_x0000_t75" style="width:553.2pt;height:493.8pt" o:ole="">
+            <v:imagedata r:id="rId60" o:title=""/>
+          </v:shape>
+          <o:OLEObject Type="Embed" ProgID="PowerPoint.Slide.12" ShapeID="_x0000_i1046" DrawAspect="Content" ObjectID="_1562001202" r:id="rId61"/>
+        </w:object>
+      </w:r>
+      <w:r>
+        <w:rPr>
+          <w:rFonts w:ascii="Times New Roman" w:hAnsi="Times New Roman"/>
+          <w:sz w:val="28"/>
+          <w:szCs w:val="28"/>
+        </w:rPr>
+        <w:t>*Delete Tour</w:t>
+      </w:r>
+    </w:p>
+    <w:p>
+      <w:pPr>
+        <w:rPr>
+          <w:rFonts w:cs="Tahoma"/>
+        </w:rPr>
+      </w:pPr>
+      <w:r>
+        <w:rPr>
+          <w:rFonts w:ascii="Times New Roman" w:hAnsi="Times New Roman"/>
+          <w:b/>
+          <w:sz w:val="28"/>
+          <w:szCs w:val="28"/>
+        </w:rPr>
+        <w:object w:dxaOrig="7168" w:dyaOrig="5390">
+          <v:shape id="_x0000_i1047" type="#_x0000_t75" style="width:535.8pt;height:470.4pt" o:ole="">
+            <v:imagedata r:id="rId62" o:title=""/>
+          </v:shape>
+          <o:OLEObject Type="Embed" ProgID="PowerPoint.Slide.12" ShapeID="_x0000_i1047" DrawAspect="Content" ObjectID="_1562001203" r:id="rId63"/>
+        </w:object>
+      </w:r>
       <w:bookmarkStart w:id="52" w:name="_GoBack"/>
       <w:bookmarkEnd w:id="52"/>
+    </w:p>
+    <w:p>
+      <w:pPr>
+        <w:rPr>
+          <w:rFonts w:cs="Tahoma"/>
+        </w:rPr>
+      </w:pPr>
+    </w:p>
+    <w:p>
+      <w:pPr>
+        <w:rPr>
+          <w:rFonts w:cs="Tahoma"/>
+        </w:rPr>
+      </w:pPr>
     </w:p>
     <w:p>
       <w:pPr>
@@ -27948,6 +28683,118 @@
     </w:lvl>
   </w:abstractNum>
   <w:abstractNum w:abstractNumId="13" w15:restartNumberingAfterBreak="0">
+    <w:nsid w:val="4F5F46A8"/>
+    <w:multiLevelType w:val="hybridMultilevel"/>
+    <w:tmpl w:val="EB9A3790"/>
+    <w:lvl w:ilvl="0" w:tplc="C7C085F8">
+      <w:numFmt w:val="bullet"/>
+      <w:lvlText w:val=""/>
+      <w:lvlJc w:val="left"/>
+      <w:pPr>
+        <w:ind w:left="720" w:hanging="360"/>
+      </w:pPr>
+      <w:rPr>
+        <w:rFonts w:ascii="Symbol" w:eastAsia="Times New Roman" w:hAnsi="Symbol" w:cs="Tahoma" w:hint="default"/>
+      </w:rPr>
+    </w:lvl>
+    <w:lvl w:ilvl="1" w:tplc="04090003" w:tentative="1">
+      <w:start w:val="1"/>
+      <w:numFmt w:val="bullet"/>
+      <w:lvlText w:val="o"/>
+      <w:lvlJc w:val="left"/>
+      <w:pPr>
+        <w:ind w:left="1440" w:hanging="360"/>
+      </w:pPr>
+      <w:rPr>
+        <w:rFonts w:ascii="Courier New" w:hAnsi="Courier New" w:cs="Courier New" w:hint="default"/>
+      </w:rPr>
+    </w:lvl>
+    <w:lvl w:ilvl="2" w:tplc="04090005" w:tentative="1">
+      <w:start w:val="1"/>
+      <w:numFmt w:val="bullet"/>
+      <w:lvlText w:val=""/>
+      <w:lvlJc w:val="left"/>
+      <w:pPr>
+        <w:ind w:left="2160" w:hanging="360"/>
+      </w:pPr>
+      <w:rPr>
+        <w:rFonts w:ascii="Wingdings" w:hAnsi="Wingdings" w:hint="default"/>
+      </w:rPr>
+    </w:lvl>
+    <w:lvl w:ilvl="3" w:tplc="04090001" w:tentative="1">
+      <w:start w:val="1"/>
+      <w:numFmt w:val="bullet"/>
+      <w:lvlText w:val=""/>
+      <w:lvlJc w:val="left"/>
+      <w:pPr>
+        <w:ind w:left="2880" w:hanging="360"/>
+      </w:pPr>
+      <w:rPr>
+        <w:rFonts w:ascii="Symbol" w:hAnsi="Symbol" w:hint="default"/>
+      </w:rPr>
+    </w:lvl>
+    <w:lvl w:ilvl="4" w:tplc="04090003" w:tentative="1">
+      <w:start w:val="1"/>
+      <w:numFmt w:val="bullet"/>
+      <w:lvlText w:val="o"/>
+      <w:lvlJc w:val="left"/>
+      <w:pPr>
+        <w:ind w:left="3600" w:hanging="360"/>
+      </w:pPr>
+      <w:rPr>
+        <w:rFonts w:ascii="Courier New" w:hAnsi="Courier New" w:cs="Courier New" w:hint="default"/>
+      </w:rPr>
+    </w:lvl>
+    <w:lvl w:ilvl="5" w:tplc="04090005" w:tentative="1">
+      <w:start w:val="1"/>
+      <w:numFmt w:val="bullet"/>
+      <w:lvlText w:val=""/>
+      <w:lvlJc w:val="left"/>
+      <w:pPr>
+        <w:ind w:left="4320" w:hanging="360"/>
+      </w:pPr>
+      <w:rPr>
+        <w:rFonts w:ascii="Wingdings" w:hAnsi="Wingdings" w:hint="default"/>
+      </w:rPr>
+    </w:lvl>
+    <w:lvl w:ilvl="6" w:tplc="04090001" w:tentative="1">
+      <w:start w:val="1"/>
+      <w:numFmt w:val="bullet"/>
+      <w:lvlText w:val=""/>
+      <w:lvlJc w:val="left"/>
+      <w:pPr>
+        <w:ind w:left="5040" w:hanging="360"/>
+      </w:pPr>
+      <w:rPr>
+        <w:rFonts w:ascii="Symbol" w:hAnsi="Symbol" w:hint="default"/>
+      </w:rPr>
+    </w:lvl>
+    <w:lvl w:ilvl="7" w:tplc="04090003" w:tentative="1">
+      <w:start w:val="1"/>
+      <w:numFmt w:val="bullet"/>
+      <w:lvlText w:val="o"/>
+      <w:lvlJc w:val="left"/>
+      <w:pPr>
+        <w:ind w:left="5760" w:hanging="360"/>
+      </w:pPr>
+      <w:rPr>
+        <w:rFonts w:ascii="Courier New" w:hAnsi="Courier New" w:cs="Courier New" w:hint="default"/>
+      </w:rPr>
+    </w:lvl>
+    <w:lvl w:ilvl="8" w:tplc="04090005" w:tentative="1">
+      <w:start w:val="1"/>
+      <w:numFmt w:val="bullet"/>
+      <w:lvlText w:val=""/>
+      <w:lvlJc w:val="left"/>
+      <w:pPr>
+        <w:ind w:left="6480" w:hanging="360"/>
+      </w:pPr>
+      <w:rPr>
+        <w:rFonts w:ascii="Wingdings" w:hAnsi="Wingdings" w:hint="default"/>
+      </w:rPr>
+    </w:lvl>
+  </w:abstractNum>
+  <w:abstractNum w:abstractNumId="14" w15:restartNumberingAfterBreak="0">
     <w:nsid w:val="4FC2175C"/>
     <w:multiLevelType w:val="hybridMultilevel"/>
     <w:tmpl w:val="B92EB034"/>
@@ -28036,7 +28883,7 @@
       </w:pPr>
     </w:lvl>
   </w:abstractNum>
-  <w:abstractNum w:abstractNumId="14" w15:restartNumberingAfterBreak="0">
+  <w:abstractNum w:abstractNumId="15" w15:restartNumberingAfterBreak="0">
     <w:nsid w:val="50FB6DED"/>
     <w:multiLevelType w:val="multilevel"/>
     <w:tmpl w:val="A2ECA972"/>
@@ -28157,7 +29004,7 @@
       </w:rPr>
     </w:lvl>
   </w:abstractNum>
-  <w:abstractNum w:abstractNumId="15" w15:restartNumberingAfterBreak="0">
+  <w:abstractNum w:abstractNumId="16" w15:restartNumberingAfterBreak="0">
     <w:nsid w:val="51F02BC6"/>
     <w:multiLevelType w:val="hybridMultilevel"/>
     <w:tmpl w:val="FB62728E"/>
@@ -28249,7 +29096,7 @@
       </w:pPr>
     </w:lvl>
   </w:abstractNum>
-  <w:abstractNum w:abstractNumId="16" w15:restartNumberingAfterBreak="0">
+  <w:abstractNum w:abstractNumId="17" w15:restartNumberingAfterBreak="0">
     <w:nsid w:val="579E14FB"/>
     <w:multiLevelType w:val="hybridMultilevel"/>
     <w:tmpl w:val="C4FC84A2"/>
@@ -28338,7 +29185,7 @@
       </w:pPr>
     </w:lvl>
   </w:abstractNum>
-  <w:abstractNum w:abstractNumId="17" w15:restartNumberingAfterBreak="0">
+  <w:abstractNum w:abstractNumId="18" w15:restartNumberingAfterBreak="0">
     <w:nsid w:val="61F966E6"/>
     <w:multiLevelType w:val="multilevel"/>
     <w:tmpl w:val="C51C5E34"/>
@@ -28451,7 +29298,7 @@
       </w:rPr>
     </w:lvl>
   </w:abstractNum>
-  <w:abstractNum w:abstractNumId="18" w15:restartNumberingAfterBreak="0">
+  <w:abstractNum w:abstractNumId="19" w15:restartNumberingAfterBreak="0">
     <w:nsid w:val="6870658A"/>
     <w:multiLevelType w:val="multilevel"/>
     <w:tmpl w:val="0409001F"/>
@@ -28537,7 +29384,7 @@
       </w:pPr>
     </w:lvl>
   </w:abstractNum>
-  <w:abstractNum w:abstractNumId="19" w15:restartNumberingAfterBreak="0">
+  <w:abstractNum w:abstractNumId="20" w15:restartNumberingAfterBreak="0">
     <w:nsid w:val="68A66A4B"/>
     <w:multiLevelType w:val="hybridMultilevel"/>
     <w:tmpl w:val="0F301C06"/>
@@ -28626,7 +29473,7 @@
       </w:pPr>
     </w:lvl>
   </w:abstractNum>
-  <w:abstractNum w:abstractNumId="20" w15:restartNumberingAfterBreak="0">
+  <w:abstractNum w:abstractNumId="21" w15:restartNumberingAfterBreak="0">
     <w:nsid w:val="6B210E80"/>
     <w:multiLevelType w:val="multilevel"/>
     <w:tmpl w:val="0409001F"/>
@@ -28712,7 +29559,7 @@
       </w:pPr>
     </w:lvl>
   </w:abstractNum>
-  <w:abstractNum w:abstractNumId="21" w15:restartNumberingAfterBreak="0">
+  <w:abstractNum w:abstractNumId="22" w15:restartNumberingAfterBreak="0">
     <w:nsid w:val="6B3064EA"/>
     <w:multiLevelType w:val="multilevel"/>
     <w:tmpl w:val="7F543438"/>
@@ -28801,7 +29648,7 @@
       </w:pPr>
     </w:lvl>
   </w:abstractNum>
-  <w:abstractNum w:abstractNumId="22" w15:restartNumberingAfterBreak="0">
+  <w:abstractNum w:abstractNumId="23" w15:restartNumberingAfterBreak="0">
     <w:nsid w:val="6CF94855"/>
     <w:multiLevelType w:val="hybridMultilevel"/>
     <w:tmpl w:val="062C274E"/>
@@ -28914,7 +29761,7 @@
       </w:rPr>
     </w:lvl>
   </w:abstractNum>
-  <w:abstractNum w:abstractNumId="23" w15:restartNumberingAfterBreak="0">
+  <w:abstractNum w:abstractNumId="24" w15:restartNumberingAfterBreak="0">
     <w:nsid w:val="70A6609C"/>
     <w:multiLevelType w:val="multilevel"/>
     <w:tmpl w:val="1F94C5AE"/>
@@ -29027,7 +29874,7 @@
       </w:rPr>
     </w:lvl>
   </w:abstractNum>
-  <w:abstractNum w:abstractNumId="24" w15:restartNumberingAfterBreak="0">
+  <w:abstractNum w:abstractNumId="25" w15:restartNumberingAfterBreak="0">
     <w:nsid w:val="78A52BAE"/>
     <w:multiLevelType w:val="hybridMultilevel"/>
     <w:tmpl w:val="FEB27D18"/>
@@ -29116,7 +29963,7 @@
       </w:pPr>
     </w:lvl>
   </w:abstractNum>
-  <w:abstractNum w:abstractNumId="25" w15:restartNumberingAfterBreak="0">
+  <w:abstractNum w:abstractNumId="26" w15:restartNumberingAfterBreak="0">
     <w:nsid w:val="78D14AA7"/>
     <w:multiLevelType w:val="multilevel"/>
     <w:tmpl w:val="0409001F"/>
@@ -29202,7 +30049,7 @@
       </w:pPr>
     </w:lvl>
   </w:abstractNum>
-  <w:abstractNum w:abstractNumId="26" w15:restartNumberingAfterBreak="0">
+  <w:abstractNum w:abstractNumId="27" w15:restartNumberingAfterBreak="0">
     <w:nsid w:val="7B5951E3"/>
     <w:multiLevelType w:val="multilevel"/>
     <w:tmpl w:val="C51C5E34"/>
@@ -29322,58 +30169,58 @@
     <w:abstractNumId w:val="2"/>
   </w:num>
   <w:num w:numId="3">
-    <w:abstractNumId w:val="18"/>
+    <w:abstractNumId w:val="19"/>
   </w:num>
   <w:num w:numId="4">
-    <w:abstractNumId w:val="25"/>
+    <w:abstractNumId w:val="26"/>
   </w:num>
   <w:num w:numId="5">
     <w:abstractNumId w:val="12"/>
   </w:num>
   <w:num w:numId="6">
-    <w:abstractNumId w:val="24"/>
+    <w:abstractNumId w:val="25"/>
   </w:num>
   <w:num w:numId="7">
     <w:abstractNumId w:val="10"/>
   </w:num>
   <w:num w:numId="8">
-    <w:abstractNumId w:val="15"/>
+    <w:abstractNumId w:val="16"/>
   </w:num>
   <w:num w:numId="9">
     <w:abstractNumId w:val="3"/>
   </w:num>
   <w:num w:numId="10">
-    <w:abstractNumId w:val="21"/>
+    <w:abstractNumId w:val="22"/>
   </w:num>
   <w:num w:numId="11">
-    <w:abstractNumId w:val="19"/>
+    <w:abstractNumId w:val="20"/>
   </w:num>
   <w:num w:numId="12">
     <w:abstractNumId w:val="1"/>
   </w:num>
   <w:num w:numId="13">
-    <w:abstractNumId w:val="13"/>
+    <w:abstractNumId w:val="14"/>
   </w:num>
   <w:num w:numId="14">
-    <w:abstractNumId w:val="22"/>
+    <w:abstractNumId w:val="23"/>
   </w:num>
   <w:num w:numId="15">
-    <w:abstractNumId w:val="20"/>
+    <w:abstractNumId w:val="21"/>
   </w:num>
   <w:num w:numId="16">
     <w:abstractNumId w:val="11"/>
   </w:num>
   <w:num w:numId="17">
-    <w:abstractNumId w:val="16"/>
+    <w:abstractNumId w:val="17"/>
   </w:num>
   <w:num w:numId="18">
-    <w:abstractNumId w:val="14"/>
+    <w:abstractNumId w:val="15"/>
   </w:num>
   <w:num w:numId="19">
     <w:abstractNumId w:val="4"/>
   </w:num>
   <w:num w:numId="20">
-    <w:abstractNumId w:val="26"/>
+    <w:abstractNumId w:val="27"/>
   </w:num>
   <w:num w:numId="21">
     <w:abstractNumId w:val="6"/>
@@ -29382,7 +30229,7 @@
     <w:abstractNumId w:val="8"/>
   </w:num>
   <w:num w:numId="23">
-    <w:abstractNumId w:val="17"/>
+    <w:abstractNumId w:val="18"/>
   </w:num>
   <w:num w:numId="24">
     <w:abstractNumId w:val="0"/>
@@ -29394,7 +30241,10 @@
     <w:abstractNumId w:val="7"/>
   </w:num>
   <w:num w:numId="27">
-    <w:abstractNumId w:val="23"/>
+    <w:abstractNumId w:val="24"/>
+  </w:num>
+  <w:num w:numId="28">
+    <w:abstractNumId w:val="13"/>
   </w:num>
 </w:numbering>
 </file>
@@ -29522,7 +30372,6 @@
     <w:lsdException w:name="HTML Sample" w:semiHidden="1" w:unhideWhenUsed="1"/>
     <w:lsdException w:name="HTML Typewriter" w:semiHidden="1" w:unhideWhenUsed="1"/>
     <w:lsdException w:name="HTML Variable" w:semiHidden="1" w:unhideWhenUsed="1"/>
-    <w:lsdException w:name="Normal Table" w:semiHidden="1" w:unhideWhenUsed="1"/>
     <w:lsdException w:name="annotation subject" w:semiHidden="1" w:unhideWhenUsed="1"/>
     <w:lsdException w:name="No List" w:semiHidden="1" w:unhideWhenUsed="1"/>
     <w:lsdException w:name="Outline List 1" w:semiHidden="1" w:unhideWhenUsed="1"/>
@@ -29567,7 +30416,6 @@
     <w:lsdException w:name="Table Professional" w:semiHidden="1" w:unhideWhenUsed="1"/>
     <w:lsdException w:name="Table Subtle 1" w:semiHidden="1" w:unhideWhenUsed="1"/>
     <w:lsdException w:name="Table Subtle 2" w:semiHidden="1" w:unhideWhenUsed="1"/>
-    <w:lsdException w:name="Table Web 1" w:semiHidden="1" w:unhideWhenUsed="1"/>
     <w:lsdException w:name="Table Web 2" w:semiHidden="1" w:unhideWhenUsed="1"/>
     <w:lsdException w:name="Table Web 3" w:semiHidden="1" w:unhideWhenUsed="1"/>
     <w:lsdException w:name="Balloon Text" w:semiHidden="1" w:unhideWhenUsed="1"/>
@@ -30439,7 +31287,7 @@
 </file>
 
 <file path=customXml/itemProps1.xml><?xml version="1.0" encoding="utf-8"?>
-<ds:datastoreItem xmlns:ds="http://schemas.openxmlformats.org/officeDocument/2006/customXml" ds:itemID="{1052EC6B-07B0-4EA8-B87E-BBC1CA90E18C}">
+<ds:datastoreItem xmlns:ds="http://schemas.openxmlformats.org/officeDocument/2006/customXml" ds:itemID="{635E68E2-D564-4565-BD6B-23C5815CCE5F}">
   <ds:schemaRefs>
     <ds:schemaRef ds:uri="http://schemas.openxmlformats.org/officeDocument/2006/bibliography"/>
   </ds:schemaRefs>

</xml_diff>